<commit_message>
Update Informes y Evidencias del Proyecto.docx
</commit_message>
<xml_diff>
--- a/Administracion de Proyectos/Hito 5- Cierre/Informes y Evidencias del Proyecto.docx
+++ b/Administracion de Proyectos/Hito 5- Cierre/Informes y Evidencias del Proyecto.docx
@@ -843,7 +843,4431 @@
         <w:pStyle w:val="Ttulo1"/>
         <w:numPr>
           <w:ilvl w:val="0"/>
-          <w:numId w:val="2"/>
+          <w:numId w:val="5"/>
+        </w:numPr>
+      </w:pPr>
+      <w:r>
+        <w:t>Lista de chequeo de verificación de alcance y calidad</w:t>
+      </w:r>
+    </w:p>
+    <w:p>
+      <w:r>
+        <w:t>En este apartado se realizará una lista de chequeo para verificar el alcance y la calidad obtenidos en el proyecto, basándose según lo planificado.</w:t>
+      </w:r>
+    </w:p>
+    <w:p>
+      <w:pPr>
+        <w:pStyle w:val="Subttulo"/>
+      </w:pPr>
+      <w:r>
+        <w:t>Lista de Chequeo Verificación de Alcance</w:t>
+      </w:r>
+    </w:p>
+    <w:tbl>
+      <w:tblPr>
+        <w:tblStyle w:val="Tablaconcuadrcula"/>
+        <w:tblW w:w="10201" w:type="dxa"/>
+        <w:tblLook w:val="04A0" w:firstRow="1" w:lastRow="0" w:firstColumn="1" w:lastColumn="0" w:noHBand="0" w:noVBand="1"/>
+      </w:tblPr>
+      <w:tblGrid>
+        <w:gridCol w:w="1456"/>
+        <w:gridCol w:w="4180"/>
+        <w:gridCol w:w="566"/>
+        <w:gridCol w:w="566"/>
+        <w:gridCol w:w="623"/>
+        <w:gridCol w:w="2810"/>
+      </w:tblGrid>
+      <w:tr>
+        <w:tc>
+          <w:tcPr>
+            <w:tcW w:w="1465" w:type="dxa"/>
+          </w:tcPr>
+          <w:p>
+            <w:pPr>
+              <w:jc w:val="center"/>
+              <w:rPr>
+                <w:rFonts w:ascii="Times New Roman" w:hAnsi="Times New Roman"/>
+                <w:szCs w:val="24"/>
+              </w:rPr>
+            </w:pPr>
+            <w:proofErr w:type="spellStart"/>
+            <w:r>
+              <w:rPr>
+                <w:rFonts w:ascii="Times New Roman" w:hAnsi="Times New Roman"/>
+                <w:szCs w:val="24"/>
+              </w:rPr>
+              <w:t>N°</w:t>
+            </w:r>
+            <w:proofErr w:type="spellEnd"/>
+          </w:p>
+        </w:tc>
+        <w:tc>
+          <w:tcPr>
+            <w:tcW w:w="4200" w:type="dxa"/>
+          </w:tcPr>
+          <w:p>
+            <w:pPr>
+              <w:jc w:val="center"/>
+              <w:rPr>
+                <w:rFonts w:ascii="Times New Roman" w:hAnsi="Times New Roman"/>
+                <w:szCs w:val="24"/>
+              </w:rPr>
+            </w:pPr>
+            <w:r>
+              <w:rPr>
+                <w:rFonts w:ascii="Times New Roman" w:hAnsi="Times New Roman"/>
+                <w:szCs w:val="24"/>
+              </w:rPr>
+              <w:t>Pregunta</w:t>
+            </w:r>
+          </w:p>
+        </w:tc>
+        <w:tc>
+          <w:tcPr>
+            <w:tcW w:w="567" w:type="dxa"/>
+          </w:tcPr>
+          <w:p>
+            <w:pPr>
+              <w:jc w:val="center"/>
+              <w:rPr>
+                <w:rFonts w:ascii="Times New Roman" w:hAnsi="Times New Roman"/>
+                <w:szCs w:val="24"/>
+              </w:rPr>
+            </w:pPr>
+            <w:r>
+              <w:rPr>
+                <w:rFonts w:ascii="Times New Roman" w:hAnsi="Times New Roman"/>
+                <w:szCs w:val="24"/>
+              </w:rPr>
+              <w:t>Sí</w:t>
+            </w:r>
+          </w:p>
+        </w:tc>
+        <w:tc>
+          <w:tcPr>
+            <w:tcW w:w="567" w:type="dxa"/>
+          </w:tcPr>
+          <w:p>
+            <w:pPr>
+              <w:jc w:val="center"/>
+              <w:rPr>
+                <w:rFonts w:ascii="Times New Roman" w:hAnsi="Times New Roman"/>
+                <w:szCs w:val="24"/>
+              </w:rPr>
+            </w:pPr>
+            <w:r>
+              <w:rPr>
+                <w:rFonts w:ascii="Times New Roman" w:hAnsi="Times New Roman"/>
+                <w:szCs w:val="24"/>
+              </w:rPr>
+              <w:t>No</w:t>
+            </w:r>
+          </w:p>
+        </w:tc>
+        <w:tc>
+          <w:tcPr>
+            <w:tcW w:w="581" w:type="dxa"/>
+          </w:tcPr>
+          <w:p>
+            <w:pPr>
+              <w:jc w:val="center"/>
+              <w:rPr>
+                <w:rFonts w:ascii="Times New Roman" w:hAnsi="Times New Roman"/>
+                <w:szCs w:val="24"/>
+              </w:rPr>
+            </w:pPr>
+            <w:r>
+              <w:rPr>
+                <w:rFonts w:ascii="Times New Roman" w:hAnsi="Times New Roman"/>
+                <w:szCs w:val="24"/>
+              </w:rPr>
+              <w:t>NA.</w:t>
+            </w:r>
+          </w:p>
+        </w:tc>
+        <w:tc>
+          <w:tcPr>
+            <w:tcW w:w="2821" w:type="dxa"/>
+          </w:tcPr>
+          <w:p>
+            <w:pPr>
+              <w:jc w:val="center"/>
+              <w:rPr>
+                <w:rFonts w:ascii="Times New Roman" w:hAnsi="Times New Roman"/>
+                <w:szCs w:val="24"/>
+              </w:rPr>
+            </w:pPr>
+            <w:r>
+              <w:rPr>
+                <w:rFonts w:ascii="Times New Roman" w:hAnsi="Times New Roman"/>
+                <w:szCs w:val="24"/>
+              </w:rPr>
+              <w:t>Comentario</w:t>
+            </w:r>
+          </w:p>
+        </w:tc>
+      </w:tr>
+      <w:tr>
+        <w:tc>
+          <w:tcPr>
+            <w:tcW w:w="1465" w:type="dxa"/>
+          </w:tcPr>
+          <w:p>
+            <w:pPr>
+              <w:jc w:val="center"/>
+              <w:rPr>
+                <w:rFonts w:ascii="Times New Roman" w:hAnsi="Times New Roman"/>
+                <w:szCs w:val="24"/>
+              </w:rPr>
+            </w:pPr>
+            <w:r>
+              <w:rPr>
+                <w:rFonts w:ascii="Times New Roman" w:hAnsi="Times New Roman"/>
+                <w:szCs w:val="24"/>
+              </w:rPr>
+              <w:t>1</w:t>
+            </w:r>
+          </w:p>
+        </w:tc>
+        <w:tc>
+          <w:tcPr>
+            <w:tcW w:w="4200" w:type="dxa"/>
+          </w:tcPr>
+          <w:p>
+            <w:pPr>
+              <w:rPr>
+                <w:rFonts w:ascii="Times New Roman" w:hAnsi="Times New Roman"/>
+                <w:szCs w:val="24"/>
+              </w:rPr>
+            </w:pPr>
+            <w:r>
+              <w:rPr>
+                <w:rFonts w:ascii="Times New Roman" w:hAnsi="Times New Roman"/>
+                <w:szCs w:val="24"/>
+              </w:rPr>
+              <w:t>¿Se hizo la entrega y se recibió la firma del acta de constitución?</w:t>
+            </w:r>
+          </w:p>
+        </w:tc>
+        <w:tc>
+          <w:tcPr>
+            <w:tcW w:w="567" w:type="dxa"/>
+          </w:tcPr>
+          <w:p>
+            <w:pPr>
+              <w:jc w:val="center"/>
+              <w:rPr>
+                <w:rFonts w:ascii="Times New Roman" w:hAnsi="Times New Roman"/>
+                <w:szCs w:val="24"/>
+              </w:rPr>
+            </w:pPr>
+            <w:r>
+              <w:rPr>
+                <w:rFonts w:ascii="Times New Roman" w:hAnsi="Times New Roman"/>
+                <w:szCs w:val="24"/>
+              </w:rPr>
+              <w:t>X</w:t>
+            </w:r>
+          </w:p>
+        </w:tc>
+        <w:tc>
+          <w:tcPr>
+            <w:tcW w:w="567" w:type="dxa"/>
+          </w:tcPr>
+          <w:p>
+            <w:pPr>
+              <w:jc w:val="center"/>
+              <w:rPr>
+                <w:rFonts w:ascii="Times New Roman" w:hAnsi="Times New Roman"/>
+                <w:szCs w:val="24"/>
+              </w:rPr>
+            </w:pPr>
+          </w:p>
+        </w:tc>
+        <w:tc>
+          <w:tcPr>
+            <w:tcW w:w="581" w:type="dxa"/>
+          </w:tcPr>
+          <w:p>
+            <w:pPr>
+              <w:jc w:val="center"/>
+              <w:rPr>
+                <w:rFonts w:ascii="Times New Roman" w:hAnsi="Times New Roman"/>
+                <w:szCs w:val="24"/>
+              </w:rPr>
+            </w:pPr>
+          </w:p>
+        </w:tc>
+        <w:tc>
+          <w:tcPr>
+            <w:tcW w:w="2821" w:type="dxa"/>
+          </w:tcPr>
+          <w:p>
+            <w:pPr>
+              <w:jc w:val="center"/>
+              <w:rPr>
+                <w:rFonts w:ascii="Times New Roman" w:hAnsi="Times New Roman"/>
+                <w:szCs w:val="24"/>
+              </w:rPr>
+            </w:pPr>
+          </w:p>
+        </w:tc>
+      </w:tr>
+      <w:tr>
+        <w:tc>
+          <w:tcPr>
+            <w:tcW w:w="1465" w:type="dxa"/>
+          </w:tcPr>
+          <w:p>
+            <w:pPr>
+              <w:jc w:val="center"/>
+              <w:rPr>
+                <w:rFonts w:ascii="Times New Roman" w:hAnsi="Times New Roman"/>
+                <w:szCs w:val="24"/>
+              </w:rPr>
+            </w:pPr>
+            <w:r>
+              <w:rPr>
+                <w:rFonts w:ascii="Times New Roman" w:hAnsi="Times New Roman"/>
+                <w:szCs w:val="24"/>
+              </w:rPr>
+              <w:t>2</w:t>
+            </w:r>
+          </w:p>
+        </w:tc>
+        <w:tc>
+          <w:tcPr>
+            <w:tcW w:w="4200" w:type="dxa"/>
+          </w:tcPr>
+          <w:p>
+            <w:pPr>
+              <w:rPr>
+                <w:rFonts w:ascii="Times New Roman" w:hAnsi="Times New Roman"/>
+                <w:szCs w:val="24"/>
+              </w:rPr>
+            </w:pPr>
+            <w:r>
+              <w:rPr>
+                <w:rFonts w:ascii="Times New Roman" w:hAnsi="Times New Roman"/>
+                <w:szCs w:val="24"/>
+              </w:rPr>
+              <w:t>¿Se realizó correctamente la matriz de interesados?</w:t>
+            </w:r>
+          </w:p>
+        </w:tc>
+        <w:tc>
+          <w:tcPr>
+            <w:tcW w:w="567" w:type="dxa"/>
+          </w:tcPr>
+          <w:p>
+            <w:pPr>
+              <w:jc w:val="center"/>
+              <w:rPr>
+                <w:rFonts w:ascii="Times New Roman" w:hAnsi="Times New Roman"/>
+                <w:szCs w:val="24"/>
+              </w:rPr>
+            </w:pPr>
+            <w:r>
+              <w:rPr>
+                <w:rFonts w:ascii="Times New Roman" w:hAnsi="Times New Roman"/>
+                <w:szCs w:val="24"/>
+              </w:rPr>
+              <w:t>X</w:t>
+            </w:r>
+          </w:p>
+        </w:tc>
+        <w:tc>
+          <w:tcPr>
+            <w:tcW w:w="567" w:type="dxa"/>
+          </w:tcPr>
+          <w:p>
+            <w:pPr>
+              <w:jc w:val="center"/>
+              <w:rPr>
+                <w:rFonts w:ascii="Times New Roman" w:hAnsi="Times New Roman"/>
+                <w:szCs w:val="24"/>
+              </w:rPr>
+            </w:pPr>
+          </w:p>
+        </w:tc>
+        <w:tc>
+          <w:tcPr>
+            <w:tcW w:w="581" w:type="dxa"/>
+          </w:tcPr>
+          <w:p>
+            <w:pPr>
+              <w:jc w:val="center"/>
+              <w:rPr>
+                <w:rFonts w:ascii="Times New Roman" w:hAnsi="Times New Roman"/>
+                <w:szCs w:val="24"/>
+              </w:rPr>
+            </w:pPr>
+          </w:p>
+        </w:tc>
+        <w:tc>
+          <w:tcPr>
+            <w:tcW w:w="2821" w:type="dxa"/>
+          </w:tcPr>
+          <w:p>
+            <w:pPr>
+              <w:jc w:val="center"/>
+              <w:rPr>
+                <w:rFonts w:ascii="Times New Roman" w:hAnsi="Times New Roman"/>
+                <w:szCs w:val="24"/>
+              </w:rPr>
+            </w:pPr>
+          </w:p>
+        </w:tc>
+      </w:tr>
+      <w:tr>
+        <w:tc>
+          <w:tcPr>
+            <w:tcW w:w="1465" w:type="dxa"/>
+          </w:tcPr>
+          <w:p>
+            <w:pPr>
+              <w:jc w:val="center"/>
+              <w:rPr>
+                <w:rFonts w:ascii="Times New Roman" w:hAnsi="Times New Roman"/>
+                <w:szCs w:val="24"/>
+              </w:rPr>
+            </w:pPr>
+            <w:r>
+              <w:rPr>
+                <w:rFonts w:ascii="Times New Roman" w:hAnsi="Times New Roman"/>
+                <w:szCs w:val="24"/>
+              </w:rPr>
+              <w:lastRenderedPageBreak/>
+              <w:t>3</w:t>
+            </w:r>
+          </w:p>
+        </w:tc>
+        <w:tc>
+          <w:tcPr>
+            <w:tcW w:w="4200" w:type="dxa"/>
+          </w:tcPr>
+          <w:p>
+            <w:pPr>
+              <w:rPr>
+                <w:rFonts w:ascii="Times New Roman" w:hAnsi="Times New Roman"/>
+                <w:szCs w:val="24"/>
+              </w:rPr>
+            </w:pPr>
+            <w:r>
+              <w:rPr>
+                <w:rFonts w:ascii="Times New Roman" w:hAnsi="Times New Roman"/>
+                <w:szCs w:val="24"/>
+              </w:rPr>
+              <w:t>¿Se realizó correctamente el documento de Control de cambios?</w:t>
+            </w:r>
+          </w:p>
+        </w:tc>
+        <w:tc>
+          <w:tcPr>
+            <w:tcW w:w="567" w:type="dxa"/>
+          </w:tcPr>
+          <w:p>
+            <w:pPr>
+              <w:jc w:val="center"/>
+              <w:rPr>
+                <w:rFonts w:ascii="Times New Roman" w:hAnsi="Times New Roman"/>
+                <w:szCs w:val="24"/>
+              </w:rPr>
+            </w:pPr>
+            <w:r>
+              <w:rPr>
+                <w:rFonts w:ascii="Times New Roman" w:hAnsi="Times New Roman"/>
+                <w:szCs w:val="24"/>
+              </w:rPr>
+              <w:t>X</w:t>
+            </w:r>
+          </w:p>
+        </w:tc>
+        <w:tc>
+          <w:tcPr>
+            <w:tcW w:w="567" w:type="dxa"/>
+          </w:tcPr>
+          <w:p>
+            <w:pPr>
+              <w:jc w:val="center"/>
+              <w:rPr>
+                <w:rFonts w:ascii="Times New Roman" w:hAnsi="Times New Roman"/>
+                <w:szCs w:val="24"/>
+              </w:rPr>
+            </w:pPr>
+          </w:p>
+        </w:tc>
+        <w:tc>
+          <w:tcPr>
+            <w:tcW w:w="581" w:type="dxa"/>
+          </w:tcPr>
+          <w:p>
+            <w:pPr>
+              <w:jc w:val="center"/>
+              <w:rPr>
+                <w:rFonts w:ascii="Times New Roman" w:hAnsi="Times New Roman"/>
+                <w:szCs w:val="24"/>
+              </w:rPr>
+            </w:pPr>
+          </w:p>
+        </w:tc>
+        <w:tc>
+          <w:tcPr>
+            <w:tcW w:w="2821" w:type="dxa"/>
+          </w:tcPr>
+          <w:p>
+            <w:pPr>
+              <w:jc w:val="center"/>
+              <w:rPr>
+                <w:rFonts w:ascii="Times New Roman" w:hAnsi="Times New Roman"/>
+                <w:szCs w:val="24"/>
+              </w:rPr>
+            </w:pPr>
+          </w:p>
+        </w:tc>
+      </w:tr>
+      <w:tr>
+        <w:tc>
+          <w:tcPr>
+            <w:tcW w:w="1465" w:type="dxa"/>
+          </w:tcPr>
+          <w:p>
+            <w:pPr>
+              <w:jc w:val="center"/>
+              <w:rPr>
+                <w:rFonts w:ascii="Times New Roman" w:hAnsi="Times New Roman"/>
+                <w:szCs w:val="24"/>
+              </w:rPr>
+            </w:pPr>
+            <w:r>
+              <w:rPr>
+                <w:rFonts w:ascii="Times New Roman" w:hAnsi="Times New Roman"/>
+                <w:szCs w:val="24"/>
+              </w:rPr>
+              <w:t>4</w:t>
+            </w:r>
+          </w:p>
+        </w:tc>
+        <w:tc>
+          <w:tcPr>
+            <w:tcW w:w="4200" w:type="dxa"/>
+          </w:tcPr>
+          <w:p>
+            <w:pPr>
+              <w:rPr>
+                <w:rFonts w:ascii="Times New Roman" w:hAnsi="Times New Roman"/>
+                <w:szCs w:val="24"/>
+              </w:rPr>
+            </w:pPr>
+            <w:r>
+              <w:rPr>
+                <w:rFonts w:ascii="Times New Roman" w:hAnsi="Times New Roman"/>
+                <w:szCs w:val="24"/>
+              </w:rPr>
+              <w:t>¿Se establecieron las lecciones aprendidas del proyecto?</w:t>
+            </w:r>
+          </w:p>
+        </w:tc>
+        <w:tc>
+          <w:tcPr>
+            <w:tcW w:w="567" w:type="dxa"/>
+          </w:tcPr>
+          <w:p>
+            <w:pPr>
+              <w:jc w:val="center"/>
+              <w:rPr>
+                <w:rFonts w:ascii="Times New Roman" w:hAnsi="Times New Roman"/>
+                <w:szCs w:val="24"/>
+              </w:rPr>
+            </w:pPr>
+            <w:r>
+              <w:rPr>
+                <w:rFonts w:ascii="Times New Roman" w:hAnsi="Times New Roman"/>
+                <w:szCs w:val="24"/>
+              </w:rPr>
+              <w:t>X</w:t>
+            </w:r>
+          </w:p>
+        </w:tc>
+        <w:tc>
+          <w:tcPr>
+            <w:tcW w:w="567" w:type="dxa"/>
+          </w:tcPr>
+          <w:p>
+            <w:pPr>
+              <w:jc w:val="center"/>
+              <w:rPr>
+                <w:rFonts w:ascii="Times New Roman" w:hAnsi="Times New Roman"/>
+                <w:szCs w:val="24"/>
+              </w:rPr>
+            </w:pPr>
+          </w:p>
+        </w:tc>
+        <w:tc>
+          <w:tcPr>
+            <w:tcW w:w="581" w:type="dxa"/>
+          </w:tcPr>
+          <w:p>
+            <w:pPr>
+              <w:jc w:val="center"/>
+              <w:rPr>
+                <w:rFonts w:ascii="Times New Roman" w:hAnsi="Times New Roman"/>
+                <w:szCs w:val="24"/>
+              </w:rPr>
+            </w:pPr>
+          </w:p>
+        </w:tc>
+        <w:tc>
+          <w:tcPr>
+            <w:tcW w:w="2821" w:type="dxa"/>
+          </w:tcPr>
+          <w:p>
+            <w:pPr>
+              <w:jc w:val="center"/>
+              <w:rPr>
+                <w:rFonts w:ascii="Times New Roman" w:hAnsi="Times New Roman"/>
+                <w:szCs w:val="24"/>
+              </w:rPr>
+            </w:pPr>
+          </w:p>
+        </w:tc>
+      </w:tr>
+      <w:tr>
+        <w:tc>
+          <w:tcPr>
+            <w:tcW w:w="1465" w:type="dxa"/>
+          </w:tcPr>
+          <w:p>
+            <w:pPr>
+              <w:jc w:val="center"/>
+              <w:rPr>
+                <w:rFonts w:ascii="Times New Roman" w:hAnsi="Times New Roman"/>
+                <w:szCs w:val="24"/>
+              </w:rPr>
+            </w:pPr>
+            <w:r>
+              <w:rPr>
+                <w:rFonts w:ascii="Times New Roman" w:hAnsi="Times New Roman"/>
+                <w:szCs w:val="24"/>
+              </w:rPr>
+              <w:t>5</w:t>
+            </w:r>
+          </w:p>
+        </w:tc>
+        <w:tc>
+          <w:tcPr>
+            <w:tcW w:w="4200" w:type="dxa"/>
+          </w:tcPr>
+          <w:p>
+            <w:pPr>
+              <w:rPr>
+                <w:rFonts w:ascii="Times New Roman" w:hAnsi="Times New Roman"/>
+                <w:szCs w:val="24"/>
+              </w:rPr>
+            </w:pPr>
+            <w:r>
+              <w:rPr>
+                <w:rFonts w:ascii="Times New Roman" w:hAnsi="Times New Roman"/>
+                <w:szCs w:val="24"/>
+              </w:rPr>
+              <w:t>¿Se realizó la gestión del plan?</w:t>
+            </w:r>
+          </w:p>
+        </w:tc>
+        <w:tc>
+          <w:tcPr>
+            <w:tcW w:w="567" w:type="dxa"/>
+          </w:tcPr>
+          <w:p>
+            <w:pPr>
+              <w:jc w:val="center"/>
+              <w:rPr>
+                <w:rFonts w:ascii="Times New Roman" w:hAnsi="Times New Roman"/>
+                <w:szCs w:val="24"/>
+              </w:rPr>
+            </w:pPr>
+            <w:r>
+              <w:rPr>
+                <w:rFonts w:ascii="Times New Roman" w:hAnsi="Times New Roman"/>
+                <w:szCs w:val="24"/>
+              </w:rPr>
+              <w:t>X</w:t>
+            </w:r>
+          </w:p>
+        </w:tc>
+        <w:tc>
+          <w:tcPr>
+            <w:tcW w:w="567" w:type="dxa"/>
+          </w:tcPr>
+          <w:p>
+            <w:pPr>
+              <w:jc w:val="center"/>
+              <w:rPr>
+                <w:rFonts w:ascii="Times New Roman" w:hAnsi="Times New Roman"/>
+                <w:szCs w:val="24"/>
+              </w:rPr>
+            </w:pPr>
+          </w:p>
+        </w:tc>
+        <w:tc>
+          <w:tcPr>
+            <w:tcW w:w="581" w:type="dxa"/>
+          </w:tcPr>
+          <w:p>
+            <w:pPr>
+              <w:jc w:val="center"/>
+              <w:rPr>
+                <w:rFonts w:ascii="Times New Roman" w:hAnsi="Times New Roman"/>
+                <w:szCs w:val="24"/>
+              </w:rPr>
+            </w:pPr>
+          </w:p>
+        </w:tc>
+        <w:tc>
+          <w:tcPr>
+            <w:tcW w:w="2821" w:type="dxa"/>
+          </w:tcPr>
+          <w:p>
+            <w:pPr>
+              <w:jc w:val="center"/>
+              <w:rPr>
+                <w:rFonts w:ascii="Times New Roman" w:hAnsi="Times New Roman"/>
+                <w:szCs w:val="24"/>
+              </w:rPr>
+            </w:pPr>
+          </w:p>
+        </w:tc>
+      </w:tr>
+      <w:tr>
+        <w:tc>
+          <w:tcPr>
+            <w:tcW w:w="1465" w:type="dxa"/>
+          </w:tcPr>
+          <w:p>
+            <w:pPr>
+              <w:jc w:val="center"/>
+              <w:rPr>
+                <w:rFonts w:ascii="Times New Roman" w:hAnsi="Times New Roman"/>
+                <w:szCs w:val="24"/>
+              </w:rPr>
+            </w:pPr>
+            <w:r>
+              <w:rPr>
+                <w:rFonts w:ascii="Times New Roman" w:hAnsi="Times New Roman"/>
+                <w:szCs w:val="24"/>
+              </w:rPr>
+              <w:t>6</w:t>
+            </w:r>
+          </w:p>
+        </w:tc>
+        <w:tc>
+          <w:tcPr>
+            <w:tcW w:w="4200" w:type="dxa"/>
+          </w:tcPr>
+          <w:p>
+            <w:pPr>
+              <w:rPr>
+                <w:rFonts w:ascii="Times New Roman" w:hAnsi="Times New Roman"/>
+                <w:szCs w:val="24"/>
+              </w:rPr>
+            </w:pPr>
+            <w:r>
+              <w:rPr>
+                <w:rFonts w:ascii="Times New Roman" w:hAnsi="Times New Roman"/>
+                <w:szCs w:val="24"/>
+              </w:rPr>
+              <w:t xml:space="preserve">¿Se desarrolló el documento de los </w:t>
+            </w:r>
+            <w:proofErr w:type="spellStart"/>
+            <w:r>
+              <w:rPr>
+                <w:rFonts w:ascii="Times New Roman" w:hAnsi="Times New Roman"/>
+                <w:szCs w:val="24"/>
+              </w:rPr>
+              <w:t>Stakeholders</w:t>
+            </w:r>
+            <w:proofErr w:type="spellEnd"/>
+            <w:r>
+              <w:rPr>
+                <w:rFonts w:ascii="Times New Roman" w:hAnsi="Times New Roman"/>
+                <w:szCs w:val="24"/>
+              </w:rPr>
+              <w:t xml:space="preserve"> correctamente?</w:t>
+            </w:r>
+          </w:p>
+        </w:tc>
+        <w:tc>
+          <w:tcPr>
+            <w:tcW w:w="567" w:type="dxa"/>
+          </w:tcPr>
+          <w:p>
+            <w:pPr>
+              <w:jc w:val="center"/>
+              <w:rPr>
+                <w:rFonts w:ascii="Times New Roman" w:hAnsi="Times New Roman"/>
+                <w:szCs w:val="24"/>
+              </w:rPr>
+            </w:pPr>
+            <w:r>
+              <w:rPr>
+                <w:rFonts w:ascii="Times New Roman" w:hAnsi="Times New Roman"/>
+                <w:szCs w:val="24"/>
+              </w:rPr>
+              <w:t>X</w:t>
+            </w:r>
+          </w:p>
+        </w:tc>
+        <w:tc>
+          <w:tcPr>
+            <w:tcW w:w="567" w:type="dxa"/>
+          </w:tcPr>
+          <w:p>
+            <w:pPr>
+              <w:jc w:val="center"/>
+              <w:rPr>
+                <w:rFonts w:ascii="Times New Roman" w:hAnsi="Times New Roman"/>
+                <w:szCs w:val="24"/>
+              </w:rPr>
+            </w:pPr>
+          </w:p>
+        </w:tc>
+        <w:tc>
+          <w:tcPr>
+            <w:tcW w:w="581" w:type="dxa"/>
+          </w:tcPr>
+          <w:p>
+            <w:pPr>
+              <w:jc w:val="center"/>
+              <w:rPr>
+                <w:rFonts w:ascii="Times New Roman" w:hAnsi="Times New Roman"/>
+                <w:szCs w:val="24"/>
+              </w:rPr>
+            </w:pPr>
+          </w:p>
+        </w:tc>
+        <w:tc>
+          <w:tcPr>
+            <w:tcW w:w="2821" w:type="dxa"/>
+          </w:tcPr>
+          <w:p>
+            <w:pPr>
+              <w:jc w:val="center"/>
+              <w:rPr>
+                <w:rFonts w:ascii="Times New Roman" w:hAnsi="Times New Roman"/>
+                <w:szCs w:val="24"/>
+              </w:rPr>
+            </w:pPr>
+          </w:p>
+        </w:tc>
+      </w:tr>
+      <w:tr>
+        <w:tc>
+          <w:tcPr>
+            <w:tcW w:w="1465" w:type="dxa"/>
+          </w:tcPr>
+          <w:p>
+            <w:pPr>
+              <w:jc w:val="center"/>
+              <w:rPr>
+                <w:rFonts w:ascii="Times New Roman" w:hAnsi="Times New Roman"/>
+                <w:szCs w:val="24"/>
+              </w:rPr>
+            </w:pPr>
+            <w:r>
+              <w:rPr>
+                <w:rFonts w:ascii="Times New Roman" w:hAnsi="Times New Roman"/>
+                <w:szCs w:val="24"/>
+              </w:rPr>
+              <w:t>7</w:t>
+            </w:r>
+          </w:p>
+        </w:tc>
+        <w:tc>
+          <w:tcPr>
+            <w:tcW w:w="4200" w:type="dxa"/>
+          </w:tcPr>
+          <w:p>
+            <w:pPr>
+              <w:rPr>
+                <w:rFonts w:ascii="Times New Roman" w:hAnsi="Times New Roman"/>
+                <w:szCs w:val="24"/>
+              </w:rPr>
+            </w:pPr>
+            <w:r>
+              <w:rPr>
+                <w:rFonts w:ascii="Times New Roman" w:hAnsi="Times New Roman"/>
+                <w:szCs w:val="24"/>
+              </w:rPr>
+              <w:t>¿Se estructuró y realizó el WBS correctamente?</w:t>
+            </w:r>
+          </w:p>
+        </w:tc>
+        <w:tc>
+          <w:tcPr>
+            <w:tcW w:w="567" w:type="dxa"/>
+          </w:tcPr>
+          <w:p>
+            <w:pPr>
+              <w:jc w:val="center"/>
+              <w:rPr>
+                <w:rFonts w:ascii="Times New Roman" w:hAnsi="Times New Roman"/>
+                <w:szCs w:val="24"/>
+              </w:rPr>
+            </w:pPr>
+            <w:r>
+              <w:rPr>
+                <w:rFonts w:ascii="Times New Roman" w:hAnsi="Times New Roman"/>
+                <w:szCs w:val="24"/>
+              </w:rPr>
+              <w:t>X</w:t>
+            </w:r>
+          </w:p>
+        </w:tc>
+        <w:tc>
+          <w:tcPr>
+            <w:tcW w:w="567" w:type="dxa"/>
+          </w:tcPr>
+          <w:p>
+            <w:pPr>
+              <w:jc w:val="center"/>
+              <w:rPr>
+                <w:rFonts w:ascii="Times New Roman" w:hAnsi="Times New Roman"/>
+                <w:szCs w:val="24"/>
+              </w:rPr>
+            </w:pPr>
+          </w:p>
+        </w:tc>
+        <w:tc>
+          <w:tcPr>
+            <w:tcW w:w="581" w:type="dxa"/>
+          </w:tcPr>
+          <w:p>
+            <w:pPr>
+              <w:jc w:val="center"/>
+              <w:rPr>
+                <w:rFonts w:ascii="Times New Roman" w:hAnsi="Times New Roman"/>
+                <w:szCs w:val="24"/>
+              </w:rPr>
+            </w:pPr>
+          </w:p>
+        </w:tc>
+        <w:tc>
+          <w:tcPr>
+            <w:tcW w:w="2821" w:type="dxa"/>
+          </w:tcPr>
+          <w:p>
+            <w:pPr>
+              <w:jc w:val="center"/>
+              <w:rPr>
+                <w:rFonts w:ascii="Times New Roman" w:hAnsi="Times New Roman"/>
+                <w:szCs w:val="24"/>
+              </w:rPr>
+            </w:pPr>
+          </w:p>
+        </w:tc>
+      </w:tr>
+      <w:tr>
+        <w:tc>
+          <w:tcPr>
+            <w:tcW w:w="1465" w:type="dxa"/>
+          </w:tcPr>
+          <w:p>
+            <w:pPr>
+              <w:jc w:val="center"/>
+              <w:rPr>
+                <w:rFonts w:ascii="Times New Roman" w:hAnsi="Times New Roman"/>
+                <w:szCs w:val="24"/>
+              </w:rPr>
+            </w:pPr>
+            <w:r>
+              <w:rPr>
+                <w:rFonts w:ascii="Times New Roman" w:hAnsi="Times New Roman"/>
+                <w:szCs w:val="24"/>
+              </w:rPr>
+              <w:t>8</w:t>
+            </w:r>
+          </w:p>
+        </w:tc>
+        <w:tc>
+          <w:tcPr>
+            <w:tcW w:w="4200" w:type="dxa"/>
+          </w:tcPr>
+          <w:p>
+            <w:pPr>
+              <w:rPr>
+                <w:rFonts w:ascii="Times New Roman" w:hAnsi="Times New Roman"/>
+                <w:szCs w:val="24"/>
+              </w:rPr>
+            </w:pPr>
+            <w:r>
+              <w:rPr>
+                <w:rFonts w:ascii="Times New Roman" w:hAnsi="Times New Roman"/>
+                <w:szCs w:val="24"/>
+              </w:rPr>
+              <w:t>¿Se estableció un diccionario del WBS efectivo y funcional?</w:t>
+            </w:r>
+          </w:p>
+        </w:tc>
+        <w:tc>
+          <w:tcPr>
+            <w:tcW w:w="567" w:type="dxa"/>
+          </w:tcPr>
+          <w:p>
+            <w:pPr>
+              <w:jc w:val="center"/>
+              <w:rPr>
+                <w:rFonts w:ascii="Times New Roman" w:hAnsi="Times New Roman"/>
+                <w:szCs w:val="24"/>
+              </w:rPr>
+            </w:pPr>
+            <w:r>
+              <w:rPr>
+                <w:rFonts w:ascii="Times New Roman" w:hAnsi="Times New Roman"/>
+                <w:szCs w:val="24"/>
+              </w:rPr>
+              <w:t>X</w:t>
+            </w:r>
+          </w:p>
+        </w:tc>
+        <w:tc>
+          <w:tcPr>
+            <w:tcW w:w="567" w:type="dxa"/>
+          </w:tcPr>
+          <w:p>
+            <w:pPr>
+              <w:jc w:val="center"/>
+              <w:rPr>
+                <w:rFonts w:ascii="Times New Roman" w:hAnsi="Times New Roman"/>
+                <w:szCs w:val="24"/>
+              </w:rPr>
+            </w:pPr>
+          </w:p>
+        </w:tc>
+        <w:tc>
+          <w:tcPr>
+            <w:tcW w:w="581" w:type="dxa"/>
+          </w:tcPr>
+          <w:p>
+            <w:pPr>
+              <w:jc w:val="center"/>
+              <w:rPr>
+                <w:rFonts w:ascii="Times New Roman" w:hAnsi="Times New Roman"/>
+                <w:szCs w:val="24"/>
+              </w:rPr>
+            </w:pPr>
+          </w:p>
+        </w:tc>
+        <w:tc>
+          <w:tcPr>
+            <w:tcW w:w="2821" w:type="dxa"/>
+          </w:tcPr>
+          <w:p>
+            <w:pPr>
+              <w:jc w:val="center"/>
+              <w:rPr>
+                <w:rFonts w:ascii="Times New Roman" w:hAnsi="Times New Roman"/>
+                <w:szCs w:val="24"/>
+              </w:rPr>
+            </w:pPr>
+          </w:p>
+        </w:tc>
+      </w:tr>
+      <w:tr>
+        <w:tc>
+          <w:tcPr>
+            <w:tcW w:w="1465" w:type="dxa"/>
+          </w:tcPr>
+          <w:p>
+            <w:pPr>
+              <w:jc w:val="center"/>
+              <w:rPr>
+                <w:rFonts w:ascii="Times New Roman" w:hAnsi="Times New Roman"/>
+                <w:szCs w:val="24"/>
+              </w:rPr>
+            </w:pPr>
+            <w:r>
+              <w:rPr>
+                <w:rFonts w:ascii="Times New Roman" w:hAnsi="Times New Roman"/>
+                <w:szCs w:val="24"/>
+              </w:rPr>
+              <w:t>9</w:t>
+            </w:r>
+          </w:p>
+        </w:tc>
+        <w:tc>
+          <w:tcPr>
+            <w:tcW w:w="4200" w:type="dxa"/>
+          </w:tcPr>
+          <w:p>
+            <w:pPr>
+              <w:rPr>
+                <w:rFonts w:ascii="Times New Roman" w:hAnsi="Times New Roman"/>
+                <w:szCs w:val="24"/>
+              </w:rPr>
+            </w:pPr>
+            <w:r>
+              <w:rPr>
+                <w:rFonts w:ascii="Times New Roman" w:hAnsi="Times New Roman"/>
+                <w:szCs w:val="24"/>
+              </w:rPr>
+              <w:t>¿Se realizó un documento de alcance satisfactorio para el cliente funcional para el proyecto?</w:t>
+            </w:r>
+          </w:p>
+        </w:tc>
+        <w:tc>
+          <w:tcPr>
+            <w:tcW w:w="567" w:type="dxa"/>
+          </w:tcPr>
+          <w:p>
+            <w:pPr>
+              <w:jc w:val="center"/>
+              <w:rPr>
+                <w:rFonts w:ascii="Times New Roman" w:hAnsi="Times New Roman"/>
+                <w:szCs w:val="24"/>
+              </w:rPr>
+            </w:pPr>
+            <w:r>
+              <w:rPr>
+                <w:rFonts w:ascii="Times New Roman" w:hAnsi="Times New Roman"/>
+                <w:szCs w:val="24"/>
+              </w:rPr>
+              <w:t>X</w:t>
+            </w:r>
+          </w:p>
+        </w:tc>
+        <w:tc>
+          <w:tcPr>
+            <w:tcW w:w="567" w:type="dxa"/>
+          </w:tcPr>
+          <w:p>
+            <w:pPr>
+              <w:jc w:val="center"/>
+              <w:rPr>
+                <w:rFonts w:ascii="Times New Roman" w:hAnsi="Times New Roman"/>
+                <w:szCs w:val="24"/>
+              </w:rPr>
+            </w:pPr>
+          </w:p>
+        </w:tc>
+        <w:tc>
+          <w:tcPr>
+            <w:tcW w:w="581" w:type="dxa"/>
+          </w:tcPr>
+          <w:p>
+            <w:pPr>
+              <w:jc w:val="center"/>
+              <w:rPr>
+                <w:rFonts w:ascii="Times New Roman" w:hAnsi="Times New Roman"/>
+                <w:szCs w:val="24"/>
+              </w:rPr>
+            </w:pPr>
+          </w:p>
+        </w:tc>
+        <w:tc>
+          <w:tcPr>
+            <w:tcW w:w="2821" w:type="dxa"/>
+          </w:tcPr>
+          <w:p>
+            <w:pPr>
+              <w:jc w:val="center"/>
+              <w:rPr>
+                <w:rFonts w:ascii="Times New Roman" w:hAnsi="Times New Roman"/>
+                <w:szCs w:val="24"/>
+              </w:rPr>
+            </w:pPr>
+          </w:p>
+        </w:tc>
+      </w:tr>
+      <w:tr>
+        <w:tc>
+          <w:tcPr>
+            <w:tcW w:w="1465" w:type="dxa"/>
+          </w:tcPr>
+          <w:p>
+            <w:pPr>
+              <w:jc w:val="center"/>
+              <w:rPr>
+                <w:rFonts w:ascii="Times New Roman" w:hAnsi="Times New Roman"/>
+                <w:szCs w:val="24"/>
+              </w:rPr>
+            </w:pPr>
+            <w:r>
+              <w:rPr>
+                <w:rFonts w:ascii="Times New Roman" w:hAnsi="Times New Roman"/>
+                <w:szCs w:val="24"/>
+              </w:rPr>
+              <w:t>10</w:t>
+            </w:r>
+          </w:p>
+        </w:tc>
+        <w:tc>
+          <w:tcPr>
+            <w:tcW w:w="4200" w:type="dxa"/>
+          </w:tcPr>
+          <w:p>
+            <w:pPr>
+              <w:rPr>
+                <w:rFonts w:ascii="Times New Roman" w:hAnsi="Times New Roman"/>
+                <w:szCs w:val="24"/>
+              </w:rPr>
+            </w:pPr>
+            <w:r>
+              <w:rPr>
+                <w:rFonts w:ascii="Times New Roman" w:hAnsi="Times New Roman"/>
+                <w:szCs w:val="24"/>
+              </w:rPr>
+              <w:t>¿Se realizó un documento de requisitos satisfactorio para el cliente y funcional para el proyecto?</w:t>
+            </w:r>
+          </w:p>
+        </w:tc>
+        <w:tc>
+          <w:tcPr>
+            <w:tcW w:w="567" w:type="dxa"/>
+          </w:tcPr>
+          <w:p>
+            <w:pPr>
+              <w:jc w:val="center"/>
+              <w:rPr>
+                <w:rFonts w:ascii="Times New Roman" w:hAnsi="Times New Roman"/>
+                <w:szCs w:val="24"/>
+              </w:rPr>
+            </w:pPr>
+            <w:r>
+              <w:rPr>
+                <w:rFonts w:ascii="Times New Roman" w:hAnsi="Times New Roman"/>
+                <w:szCs w:val="24"/>
+              </w:rPr>
+              <w:t>X</w:t>
+            </w:r>
+          </w:p>
+        </w:tc>
+        <w:tc>
+          <w:tcPr>
+            <w:tcW w:w="567" w:type="dxa"/>
+          </w:tcPr>
+          <w:p>
+            <w:pPr>
+              <w:jc w:val="center"/>
+              <w:rPr>
+                <w:rFonts w:ascii="Times New Roman" w:hAnsi="Times New Roman"/>
+                <w:szCs w:val="24"/>
+              </w:rPr>
+            </w:pPr>
+          </w:p>
+        </w:tc>
+        <w:tc>
+          <w:tcPr>
+            <w:tcW w:w="581" w:type="dxa"/>
+          </w:tcPr>
+          <w:p>
+            <w:pPr>
+              <w:jc w:val="center"/>
+              <w:rPr>
+                <w:rFonts w:ascii="Times New Roman" w:hAnsi="Times New Roman"/>
+                <w:szCs w:val="24"/>
+              </w:rPr>
+            </w:pPr>
+          </w:p>
+        </w:tc>
+        <w:tc>
+          <w:tcPr>
+            <w:tcW w:w="2821" w:type="dxa"/>
+          </w:tcPr>
+          <w:p>
+            <w:pPr>
+              <w:jc w:val="center"/>
+              <w:rPr>
+                <w:rFonts w:ascii="Times New Roman" w:hAnsi="Times New Roman"/>
+                <w:szCs w:val="24"/>
+              </w:rPr>
+            </w:pPr>
+          </w:p>
+        </w:tc>
+      </w:tr>
+      <w:tr>
+        <w:tc>
+          <w:tcPr>
+            <w:tcW w:w="1465" w:type="dxa"/>
+          </w:tcPr>
+          <w:p>
+            <w:pPr>
+              <w:jc w:val="center"/>
+              <w:rPr>
+                <w:rFonts w:ascii="Times New Roman" w:hAnsi="Times New Roman"/>
+                <w:szCs w:val="24"/>
+              </w:rPr>
+            </w:pPr>
+            <w:r>
+              <w:rPr>
+                <w:rFonts w:ascii="Times New Roman" w:hAnsi="Times New Roman"/>
+                <w:szCs w:val="24"/>
+              </w:rPr>
+              <w:t>11</w:t>
+            </w:r>
+          </w:p>
+        </w:tc>
+        <w:tc>
+          <w:tcPr>
+            <w:tcW w:w="4200" w:type="dxa"/>
+          </w:tcPr>
+          <w:p>
+            <w:pPr>
+              <w:rPr>
+                <w:rFonts w:ascii="Times New Roman" w:hAnsi="Times New Roman"/>
+                <w:szCs w:val="24"/>
+              </w:rPr>
+            </w:pPr>
+            <w:r>
+              <w:rPr>
+                <w:rFonts w:ascii="Times New Roman" w:hAnsi="Times New Roman"/>
+                <w:szCs w:val="24"/>
+              </w:rPr>
+              <w:t>¿Se definieron los roles y responsabilidades de manera efectiva??</w:t>
+            </w:r>
+          </w:p>
+        </w:tc>
+        <w:tc>
+          <w:tcPr>
+            <w:tcW w:w="567" w:type="dxa"/>
+          </w:tcPr>
+          <w:p>
+            <w:pPr>
+              <w:jc w:val="center"/>
+              <w:rPr>
+                <w:rFonts w:ascii="Times New Roman" w:hAnsi="Times New Roman"/>
+                <w:szCs w:val="24"/>
+              </w:rPr>
+            </w:pPr>
+            <w:r>
+              <w:rPr>
+                <w:rFonts w:ascii="Times New Roman" w:hAnsi="Times New Roman"/>
+                <w:szCs w:val="24"/>
+              </w:rPr>
+              <w:t>X</w:t>
+            </w:r>
+          </w:p>
+        </w:tc>
+        <w:tc>
+          <w:tcPr>
+            <w:tcW w:w="567" w:type="dxa"/>
+          </w:tcPr>
+          <w:p>
+            <w:pPr>
+              <w:jc w:val="center"/>
+              <w:rPr>
+                <w:rFonts w:ascii="Times New Roman" w:hAnsi="Times New Roman"/>
+                <w:szCs w:val="24"/>
+              </w:rPr>
+            </w:pPr>
+          </w:p>
+        </w:tc>
+        <w:tc>
+          <w:tcPr>
+            <w:tcW w:w="581" w:type="dxa"/>
+          </w:tcPr>
+          <w:p>
+            <w:pPr>
+              <w:jc w:val="center"/>
+              <w:rPr>
+                <w:rFonts w:ascii="Times New Roman" w:hAnsi="Times New Roman"/>
+                <w:szCs w:val="24"/>
+              </w:rPr>
+            </w:pPr>
+          </w:p>
+        </w:tc>
+        <w:tc>
+          <w:tcPr>
+            <w:tcW w:w="2821" w:type="dxa"/>
+          </w:tcPr>
+          <w:p>
+            <w:pPr>
+              <w:jc w:val="center"/>
+              <w:rPr>
+                <w:rFonts w:ascii="Times New Roman" w:hAnsi="Times New Roman"/>
+                <w:szCs w:val="24"/>
+              </w:rPr>
+            </w:pPr>
+          </w:p>
+        </w:tc>
+      </w:tr>
+      <w:tr>
+        <w:tc>
+          <w:tcPr>
+            <w:tcW w:w="1465" w:type="dxa"/>
+          </w:tcPr>
+          <w:p>
+            <w:pPr>
+              <w:jc w:val="center"/>
+              <w:rPr>
+                <w:rFonts w:ascii="Times New Roman" w:hAnsi="Times New Roman"/>
+                <w:szCs w:val="24"/>
+              </w:rPr>
+            </w:pPr>
+            <w:r>
+              <w:rPr>
+                <w:rFonts w:ascii="Times New Roman" w:hAnsi="Times New Roman"/>
+                <w:szCs w:val="24"/>
+              </w:rPr>
+              <w:t>12</w:t>
+            </w:r>
+          </w:p>
+        </w:tc>
+        <w:tc>
+          <w:tcPr>
+            <w:tcW w:w="4200" w:type="dxa"/>
+          </w:tcPr>
+          <w:p>
+            <w:pPr>
+              <w:rPr>
+                <w:rFonts w:ascii="Times New Roman" w:hAnsi="Times New Roman"/>
+                <w:szCs w:val="24"/>
+              </w:rPr>
+            </w:pPr>
+            <w:r>
+              <w:rPr>
+                <w:rFonts w:ascii="Times New Roman" w:hAnsi="Times New Roman"/>
+                <w:szCs w:val="24"/>
+              </w:rPr>
+              <w:t>¿Se creó la matriz de asignación de responsabilidades?</w:t>
+            </w:r>
+          </w:p>
+        </w:tc>
+        <w:tc>
+          <w:tcPr>
+            <w:tcW w:w="567" w:type="dxa"/>
+          </w:tcPr>
+          <w:p>
+            <w:pPr>
+              <w:jc w:val="center"/>
+              <w:rPr>
+                <w:rFonts w:ascii="Times New Roman" w:hAnsi="Times New Roman"/>
+                <w:szCs w:val="24"/>
+              </w:rPr>
+            </w:pPr>
+            <w:r>
+              <w:rPr>
+                <w:rFonts w:ascii="Times New Roman" w:hAnsi="Times New Roman"/>
+                <w:szCs w:val="24"/>
+              </w:rPr>
+              <w:t>X</w:t>
+            </w:r>
+          </w:p>
+        </w:tc>
+        <w:tc>
+          <w:tcPr>
+            <w:tcW w:w="567" w:type="dxa"/>
+          </w:tcPr>
+          <w:p>
+            <w:pPr>
+              <w:jc w:val="center"/>
+              <w:rPr>
+                <w:rFonts w:ascii="Times New Roman" w:hAnsi="Times New Roman"/>
+                <w:szCs w:val="24"/>
+              </w:rPr>
+            </w:pPr>
+          </w:p>
+        </w:tc>
+        <w:tc>
+          <w:tcPr>
+            <w:tcW w:w="581" w:type="dxa"/>
+          </w:tcPr>
+          <w:p>
+            <w:pPr>
+              <w:jc w:val="center"/>
+              <w:rPr>
+                <w:rFonts w:ascii="Times New Roman" w:hAnsi="Times New Roman"/>
+                <w:szCs w:val="24"/>
+              </w:rPr>
+            </w:pPr>
+          </w:p>
+        </w:tc>
+        <w:tc>
+          <w:tcPr>
+            <w:tcW w:w="2821" w:type="dxa"/>
+          </w:tcPr>
+          <w:p>
+            <w:pPr>
+              <w:jc w:val="center"/>
+              <w:rPr>
+                <w:rFonts w:ascii="Times New Roman" w:hAnsi="Times New Roman"/>
+                <w:szCs w:val="24"/>
+              </w:rPr>
+            </w:pPr>
+          </w:p>
+        </w:tc>
+      </w:tr>
+      <w:tr>
+        <w:tc>
+          <w:tcPr>
+            <w:tcW w:w="1465" w:type="dxa"/>
+          </w:tcPr>
+          <w:p>
+            <w:pPr>
+              <w:jc w:val="center"/>
+              <w:rPr>
+                <w:rFonts w:ascii="Times New Roman" w:hAnsi="Times New Roman"/>
+                <w:szCs w:val="24"/>
+              </w:rPr>
+            </w:pPr>
+            <w:r>
+              <w:rPr>
+                <w:rFonts w:ascii="Times New Roman" w:hAnsi="Times New Roman"/>
+                <w:szCs w:val="24"/>
+              </w:rPr>
+              <w:t>13</w:t>
+            </w:r>
+          </w:p>
+        </w:tc>
+        <w:tc>
+          <w:tcPr>
+            <w:tcW w:w="4200" w:type="dxa"/>
+          </w:tcPr>
+          <w:p>
+            <w:pPr>
+              <w:rPr>
+                <w:rFonts w:ascii="Times New Roman" w:hAnsi="Times New Roman"/>
+                <w:szCs w:val="24"/>
+              </w:rPr>
+            </w:pPr>
+            <w:r>
+              <w:rPr>
+                <w:rFonts w:ascii="Times New Roman" w:hAnsi="Times New Roman"/>
+                <w:szCs w:val="24"/>
+              </w:rPr>
+              <w:t>¿Se diseñó una estructura de comunicaciones efectiva?</w:t>
+            </w:r>
+          </w:p>
+        </w:tc>
+        <w:tc>
+          <w:tcPr>
+            <w:tcW w:w="567" w:type="dxa"/>
+          </w:tcPr>
+          <w:p>
+            <w:pPr>
+              <w:jc w:val="center"/>
+              <w:rPr>
+                <w:rFonts w:ascii="Times New Roman" w:hAnsi="Times New Roman"/>
+                <w:szCs w:val="24"/>
+              </w:rPr>
+            </w:pPr>
+            <w:r>
+              <w:rPr>
+                <w:rFonts w:ascii="Times New Roman" w:hAnsi="Times New Roman"/>
+                <w:szCs w:val="24"/>
+              </w:rPr>
+              <w:t>X</w:t>
+            </w:r>
+          </w:p>
+        </w:tc>
+        <w:tc>
+          <w:tcPr>
+            <w:tcW w:w="567" w:type="dxa"/>
+          </w:tcPr>
+          <w:p>
+            <w:pPr>
+              <w:jc w:val="center"/>
+              <w:rPr>
+                <w:rFonts w:ascii="Times New Roman" w:hAnsi="Times New Roman"/>
+                <w:szCs w:val="24"/>
+              </w:rPr>
+            </w:pPr>
+          </w:p>
+        </w:tc>
+        <w:tc>
+          <w:tcPr>
+            <w:tcW w:w="581" w:type="dxa"/>
+          </w:tcPr>
+          <w:p>
+            <w:pPr>
+              <w:jc w:val="center"/>
+              <w:rPr>
+                <w:rFonts w:ascii="Times New Roman" w:hAnsi="Times New Roman"/>
+                <w:szCs w:val="24"/>
+              </w:rPr>
+            </w:pPr>
+          </w:p>
+        </w:tc>
+        <w:tc>
+          <w:tcPr>
+            <w:tcW w:w="2821" w:type="dxa"/>
+          </w:tcPr>
+          <w:p>
+            <w:pPr>
+              <w:rPr>
+                <w:rFonts w:ascii="Times New Roman" w:hAnsi="Times New Roman"/>
+                <w:szCs w:val="24"/>
+              </w:rPr>
+            </w:pPr>
+          </w:p>
+        </w:tc>
+      </w:tr>
+      <w:tr>
+        <w:tc>
+          <w:tcPr>
+            <w:tcW w:w="1465" w:type="dxa"/>
+          </w:tcPr>
+          <w:p>
+            <w:pPr>
+              <w:jc w:val="center"/>
+              <w:rPr>
+                <w:rFonts w:ascii="Times New Roman" w:hAnsi="Times New Roman"/>
+                <w:szCs w:val="24"/>
+              </w:rPr>
+            </w:pPr>
+            <w:r>
+              <w:rPr>
+                <w:rFonts w:ascii="Times New Roman" w:hAnsi="Times New Roman"/>
+                <w:szCs w:val="24"/>
+              </w:rPr>
+              <w:t>14</w:t>
+            </w:r>
+          </w:p>
+        </w:tc>
+        <w:tc>
+          <w:tcPr>
+            <w:tcW w:w="4200" w:type="dxa"/>
+          </w:tcPr>
+          <w:p>
+            <w:pPr>
+              <w:rPr>
+                <w:rFonts w:ascii="Times New Roman" w:hAnsi="Times New Roman"/>
+                <w:szCs w:val="24"/>
+              </w:rPr>
+            </w:pPr>
+            <w:r>
+              <w:rPr>
+                <w:rFonts w:ascii="Times New Roman" w:hAnsi="Times New Roman"/>
+                <w:szCs w:val="24"/>
+              </w:rPr>
+              <w:t>¿Se elaboró un plan de comunicaciones efectivo?</w:t>
+            </w:r>
+          </w:p>
+        </w:tc>
+        <w:tc>
+          <w:tcPr>
+            <w:tcW w:w="567" w:type="dxa"/>
+          </w:tcPr>
+          <w:p>
+            <w:pPr>
+              <w:jc w:val="center"/>
+              <w:rPr>
+                <w:rFonts w:ascii="Times New Roman" w:hAnsi="Times New Roman"/>
+                <w:szCs w:val="24"/>
+              </w:rPr>
+            </w:pPr>
+            <w:r>
+              <w:rPr>
+                <w:rFonts w:ascii="Times New Roman" w:hAnsi="Times New Roman"/>
+                <w:szCs w:val="24"/>
+              </w:rPr>
+              <w:t>X</w:t>
+            </w:r>
+          </w:p>
+        </w:tc>
+        <w:tc>
+          <w:tcPr>
+            <w:tcW w:w="567" w:type="dxa"/>
+          </w:tcPr>
+          <w:p>
+            <w:pPr>
+              <w:jc w:val="center"/>
+              <w:rPr>
+                <w:rFonts w:ascii="Times New Roman" w:hAnsi="Times New Roman"/>
+                <w:szCs w:val="24"/>
+              </w:rPr>
+            </w:pPr>
+          </w:p>
+        </w:tc>
+        <w:tc>
+          <w:tcPr>
+            <w:tcW w:w="581" w:type="dxa"/>
+          </w:tcPr>
+          <w:p>
+            <w:pPr>
+              <w:jc w:val="center"/>
+              <w:rPr>
+                <w:rFonts w:ascii="Times New Roman" w:hAnsi="Times New Roman"/>
+                <w:szCs w:val="24"/>
+              </w:rPr>
+            </w:pPr>
+          </w:p>
+        </w:tc>
+        <w:tc>
+          <w:tcPr>
+            <w:tcW w:w="2821" w:type="dxa"/>
+          </w:tcPr>
+          <w:p>
+            <w:pPr>
+              <w:jc w:val="center"/>
+              <w:rPr>
+                <w:rFonts w:ascii="Times New Roman" w:hAnsi="Times New Roman"/>
+                <w:szCs w:val="24"/>
+              </w:rPr>
+            </w:pPr>
+          </w:p>
+        </w:tc>
+      </w:tr>
+      <w:tr>
+        <w:tc>
+          <w:tcPr>
+            <w:tcW w:w="1465" w:type="dxa"/>
+          </w:tcPr>
+          <w:p>
+            <w:pPr>
+              <w:jc w:val="center"/>
+              <w:rPr>
+                <w:rFonts w:ascii="Times New Roman" w:hAnsi="Times New Roman"/>
+                <w:szCs w:val="24"/>
+              </w:rPr>
+            </w:pPr>
+            <w:r>
+              <w:rPr>
+                <w:rFonts w:ascii="Times New Roman" w:hAnsi="Times New Roman"/>
+                <w:szCs w:val="24"/>
+              </w:rPr>
+              <w:t>15</w:t>
+            </w:r>
+          </w:p>
+        </w:tc>
+        <w:tc>
+          <w:tcPr>
+            <w:tcW w:w="4200" w:type="dxa"/>
+          </w:tcPr>
+          <w:p>
+            <w:pPr>
+              <w:rPr>
+                <w:rFonts w:ascii="Times New Roman" w:hAnsi="Times New Roman"/>
+                <w:szCs w:val="24"/>
+              </w:rPr>
+            </w:pPr>
+            <w:r>
+              <w:rPr>
+                <w:rFonts w:ascii="Times New Roman" w:hAnsi="Times New Roman"/>
+                <w:szCs w:val="24"/>
+              </w:rPr>
+              <w:t>¿Se realizó una entrega del avance de la aplicación?</w:t>
+            </w:r>
+          </w:p>
+        </w:tc>
+        <w:tc>
+          <w:tcPr>
+            <w:tcW w:w="567" w:type="dxa"/>
+          </w:tcPr>
+          <w:p>
+            <w:pPr>
+              <w:jc w:val="center"/>
+              <w:rPr>
+                <w:rFonts w:ascii="Times New Roman" w:hAnsi="Times New Roman"/>
+                <w:szCs w:val="24"/>
+              </w:rPr>
+            </w:pPr>
+            <w:r>
+              <w:rPr>
+                <w:rFonts w:ascii="Times New Roman" w:hAnsi="Times New Roman"/>
+                <w:szCs w:val="24"/>
+              </w:rPr>
+              <w:t>X</w:t>
+            </w:r>
+          </w:p>
+        </w:tc>
+        <w:tc>
+          <w:tcPr>
+            <w:tcW w:w="567" w:type="dxa"/>
+          </w:tcPr>
+          <w:p>
+            <w:pPr>
+              <w:jc w:val="center"/>
+              <w:rPr>
+                <w:rFonts w:ascii="Times New Roman" w:hAnsi="Times New Roman"/>
+                <w:szCs w:val="24"/>
+              </w:rPr>
+            </w:pPr>
+          </w:p>
+        </w:tc>
+        <w:tc>
+          <w:tcPr>
+            <w:tcW w:w="581" w:type="dxa"/>
+          </w:tcPr>
+          <w:p>
+            <w:pPr>
+              <w:jc w:val="center"/>
+              <w:rPr>
+                <w:rFonts w:ascii="Times New Roman" w:hAnsi="Times New Roman"/>
+                <w:szCs w:val="24"/>
+              </w:rPr>
+            </w:pPr>
+          </w:p>
+        </w:tc>
+        <w:tc>
+          <w:tcPr>
+            <w:tcW w:w="2821" w:type="dxa"/>
+          </w:tcPr>
+          <w:p>
+            <w:pPr>
+              <w:jc w:val="center"/>
+              <w:rPr>
+                <w:rFonts w:ascii="Times New Roman" w:hAnsi="Times New Roman"/>
+                <w:szCs w:val="24"/>
+              </w:rPr>
+            </w:pPr>
+          </w:p>
+        </w:tc>
+      </w:tr>
+      <w:tr>
+        <w:tc>
+          <w:tcPr>
+            <w:tcW w:w="1465" w:type="dxa"/>
+          </w:tcPr>
+          <w:p>
+            <w:pPr>
+              <w:jc w:val="center"/>
+              <w:rPr>
+                <w:rFonts w:ascii="Times New Roman" w:hAnsi="Times New Roman"/>
+                <w:szCs w:val="24"/>
+              </w:rPr>
+            </w:pPr>
+            <w:r>
+              <w:rPr>
+                <w:rFonts w:ascii="Times New Roman" w:hAnsi="Times New Roman"/>
+                <w:szCs w:val="24"/>
+              </w:rPr>
+              <w:t>16</w:t>
+            </w:r>
+          </w:p>
+        </w:tc>
+        <w:tc>
+          <w:tcPr>
+            <w:tcW w:w="4200" w:type="dxa"/>
+          </w:tcPr>
+          <w:p>
+            <w:pPr>
+              <w:rPr>
+                <w:rFonts w:ascii="Times New Roman" w:hAnsi="Times New Roman"/>
+                <w:szCs w:val="24"/>
+              </w:rPr>
+            </w:pPr>
+            <w:r>
+              <w:rPr>
+                <w:rFonts w:ascii="Times New Roman" w:hAnsi="Times New Roman"/>
+                <w:szCs w:val="24"/>
+              </w:rPr>
+              <w:t>¿Se generaron informes de avance durante la ejecución del proyecto?</w:t>
+            </w:r>
+          </w:p>
+        </w:tc>
+        <w:tc>
+          <w:tcPr>
+            <w:tcW w:w="567" w:type="dxa"/>
+          </w:tcPr>
+          <w:p>
+            <w:pPr>
+              <w:jc w:val="center"/>
+              <w:rPr>
+                <w:rFonts w:ascii="Times New Roman" w:hAnsi="Times New Roman"/>
+                <w:szCs w:val="24"/>
+              </w:rPr>
+            </w:pPr>
+            <w:r>
+              <w:rPr>
+                <w:rFonts w:ascii="Times New Roman" w:hAnsi="Times New Roman"/>
+                <w:szCs w:val="24"/>
+              </w:rPr>
+              <w:t>X</w:t>
+            </w:r>
+          </w:p>
+        </w:tc>
+        <w:tc>
+          <w:tcPr>
+            <w:tcW w:w="567" w:type="dxa"/>
+          </w:tcPr>
+          <w:p>
+            <w:pPr>
+              <w:jc w:val="center"/>
+              <w:rPr>
+                <w:rFonts w:ascii="Times New Roman" w:hAnsi="Times New Roman"/>
+                <w:szCs w:val="24"/>
+              </w:rPr>
+            </w:pPr>
+          </w:p>
+        </w:tc>
+        <w:tc>
+          <w:tcPr>
+            <w:tcW w:w="581" w:type="dxa"/>
+          </w:tcPr>
+          <w:p>
+            <w:pPr>
+              <w:jc w:val="center"/>
+              <w:rPr>
+                <w:rFonts w:ascii="Times New Roman" w:hAnsi="Times New Roman"/>
+                <w:szCs w:val="24"/>
+              </w:rPr>
+            </w:pPr>
+          </w:p>
+        </w:tc>
+        <w:tc>
+          <w:tcPr>
+            <w:tcW w:w="2821" w:type="dxa"/>
+          </w:tcPr>
+          <w:p>
+            <w:pPr>
+              <w:jc w:val="center"/>
+              <w:rPr>
+                <w:rFonts w:ascii="Times New Roman" w:hAnsi="Times New Roman"/>
+                <w:szCs w:val="24"/>
+              </w:rPr>
+            </w:pPr>
+          </w:p>
+        </w:tc>
+      </w:tr>
+      <w:tr>
+        <w:tc>
+          <w:tcPr>
+            <w:tcW w:w="1465" w:type="dxa"/>
+          </w:tcPr>
+          <w:p>
+            <w:pPr>
+              <w:jc w:val="center"/>
+              <w:rPr>
+                <w:rFonts w:ascii="Times New Roman" w:hAnsi="Times New Roman"/>
+                <w:szCs w:val="24"/>
+              </w:rPr>
+            </w:pPr>
+            <w:r>
+              <w:rPr>
+                <w:rFonts w:ascii="Times New Roman" w:hAnsi="Times New Roman"/>
+                <w:szCs w:val="24"/>
+              </w:rPr>
+              <w:t>17</w:t>
+            </w:r>
+          </w:p>
+        </w:tc>
+        <w:tc>
+          <w:tcPr>
+            <w:tcW w:w="4200" w:type="dxa"/>
+          </w:tcPr>
+          <w:p>
+            <w:pPr>
+              <w:rPr>
+                <w:rFonts w:ascii="Times New Roman" w:hAnsi="Times New Roman"/>
+                <w:szCs w:val="24"/>
+              </w:rPr>
+            </w:pPr>
+            <w:r>
+              <w:rPr>
+                <w:rFonts w:ascii="Times New Roman" w:hAnsi="Times New Roman"/>
+                <w:szCs w:val="24"/>
+              </w:rPr>
+              <w:t>¿Se prepararon minutas para validar y controlar el alcance?</w:t>
+            </w:r>
+          </w:p>
+        </w:tc>
+        <w:tc>
+          <w:tcPr>
+            <w:tcW w:w="567" w:type="dxa"/>
+          </w:tcPr>
+          <w:p>
+            <w:pPr>
+              <w:jc w:val="center"/>
+              <w:rPr>
+                <w:rFonts w:ascii="Times New Roman" w:hAnsi="Times New Roman"/>
+                <w:szCs w:val="24"/>
+              </w:rPr>
+            </w:pPr>
+            <w:r>
+              <w:rPr>
+                <w:rFonts w:ascii="Times New Roman" w:hAnsi="Times New Roman"/>
+                <w:szCs w:val="24"/>
+              </w:rPr>
+              <w:t>X</w:t>
+            </w:r>
+          </w:p>
+        </w:tc>
+        <w:tc>
+          <w:tcPr>
+            <w:tcW w:w="567" w:type="dxa"/>
+          </w:tcPr>
+          <w:p>
+            <w:pPr>
+              <w:jc w:val="center"/>
+              <w:rPr>
+                <w:rFonts w:ascii="Times New Roman" w:hAnsi="Times New Roman"/>
+                <w:szCs w:val="24"/>
+              </w:rPr>
+            </w:pPr>
+          </w:p>
+        </w:tc>
+        <w:tc>
+          <w:tcPr>
+            <w:tcW w:w="581" w:type="dxa"/>
+          </w:tcPr>
+          <w:p>
+            <w:pPr>
+              <w:jc w:val="center"/>
+              <w:rPr>
+                <w:rFonts w:ascii="Times New Roman" w:hAnsi="Times New Roman"/>
+                <w:szCs w:val="24"/>
+              </w:rPr>
+            </w:pPr>
+          </w:p>
+        </w:tc>
+        <w:tc>
+          <w:tcPr>
+            <w:tcW w:w="2821" w:type="dxa"/>
+          </w:tcPr>
+          <w:p>
+            <w:pPr>
+              <w:jc w:val="center"/>
+              <w:rPr>
+                <w:rFonts w:ascii="Times New Roman" w:hAnsi="Times New Roman"/>
+                <w:szCs w:val="24"/>
+              </w:rPr>
+            </w:pPr>
+          </w:p>
+        </w:tc>
+      </w:tr>
+      <w:tr>
+        <w:tc>
+          <w:tcPr>
+            <w:tcW w:w="1465" w:type="dxa"/>
+          </w:tcPr>
+          <w:p>
+            <w:pPr>
+              <w:jc w:val="center"/>
+              <w:rPr>
+                <w:rFonts w:ascii="Times New Roman" w:hAnsi="Times New Roman"/>
+                <w:szCs w:val="24"/>
+              </w:rPr>
+            </w:pPr>
+            <w:r>
+              <w:rPr>
+                <w:rFonts w:ascii="Times New Roman" w:hAnsi="Times New Roman"/>
+                <w:szCs w:val="24"/>
+              </w:rPr>
+              <w:lastRenderedPageBreak/>
+              <w:t>18</w:t>
+            </w:r>
+          </w:p>
+        </w:tc>
+        <w:tc>
+          <w:tcPr>
+            <w:tcW w:w="4200" w:type="dxa"/>
+          </w:tcPr>
+          <w:p>
+            <w:pPr>
+              <w:rPr>
+                <w:rFonts w:ascii="Times New Roman" w:hAnsi="Times New Roman"/>
+                <w:szCs w:val="24"/>
+              </w:rPr>
+            </w:pPr>
+            <w:r>
+              <w:rPr>
+                <w:rFonts w:ascii="Times New Roman" w:hAnsi="Times New Roman"/>
+                <w:szCs w:val="24"/>
+              </w:rPr>
+              <w:t>¿Se utilizó el instrumento de control de cambios?</w:t>
+            </w:r>
+          </w:p>
+        </w:tc>
+        <w:tc>
+          <w:tcPr>
+            <w:tcW w:w="567" w:type="dxa"/>
+          </w:tcPr>
+          <w:p>
+            <w:pPr>
+              <w:jc w:val="center"/>
+              <w:rPr>
+                <w:rFonts w:ascii="Times New Roman" w:hAnsi="Times New Roman"/>
+                <w:szCs w:val="24"/>
+              </w:rPr>
+            </w:pPr>
+          </w:p>
+        </w:tc>
+        <w:tc>
+          <w:tcPr>
+            <w:tcW w:w="567" w:type="dxa"/>
+          </w:tcPr>
+          <w:p>
+            <w:pPr>
+              <w:jc w:val="center"/>
+              <w:rPr>
+                <w:rFonts w:ascii="Times New Roman" w:hAnsi="Times New Roman"/>
+                <w:szCs w:val="24"/>
+              </w:rPr>
+            </w:pPr>
+            <w:r>
+              <w:rPr>
+                <w:rFonts w:ascii="Times New Roman" w:hAnsi="Times New Roman"/>
+                <w:szCs w:val="24"/>
+              </w:rPr>
+              <w:t>X</w:t>
+            </w:r>
+          </w:p>
+        </w:tc>
+        <w:tc>
+          <w:tcPr>
+            <w:tcW w:w="581" w:type="dxa"/>
+          </w:tcPr>
+          <w:p>
+            <w:pPr>
+              <w:jc w:val="center"/>
+              <w:rPr>
+                <w:rFonts w:ascii="Times New Roman" w:hAnsi="Times New Roman"/>
+                <w:szCs w:val="24"/>
+              </w:rPr>
+            </w:pPr>
+          </w:p>
+        </w:tc>
+        <w:tc>
+          <w:tcPr>
+            <w:tcW w:w="2821" w:type="dxa"/>
+          </w:tcPr>
+          <w:p>
+            <w:pPr>
+              <w:jc w:val="both"/>
+              <w:rPr>
+                <w:rFonts w:ascii="Times New Roman" w:hAnsi="Times New Roman"/>
+                <w:szCs w:val="24"/>
+              </w:rPr>
+            </w:pPr>
+            <w:r>
+              <w:rPr>
+                <w:rFonts w:ascii="Times New Roman" w:hAnsi="Times New Roman"/>
+                <w:szCs w:val="24"/>
+              </w:rPr>
+              <w:t>El cliente no propuso ningún cambio a lo largo del desarrollo de la aplicación, y el alcance implementado pareció ser el de sus expectativas.</w:t>
+            </w:r>
+          </w:p>
+        </w:tc>
+      </w:tr>
+      <w:tr>
+        <w:tc>
+          <w:tcPr>
+            <w:tcW w:w="1465" w:type="dxa"/>
+          </w:tcPr>
+          <w:p>
+            <w:pPr>
+              <w:jc w:val="center"/>
+              <w:rPr>
+                <w:rFonts w:ascii="Times New Roman" w:hAnsi="Times New Roman"/>
+                <w:szCs w:val="24"/>
+              </w:rPr>
+            </w:pPr>
+            <w:r>
+              <w:rPr>
+                <w:rFonts w:ascii="Times New Roman" w:hAnsi="Times New Roman"/>
+                <w:szCs w:val="24"/>
+              </w:rPr>
+              <w:t>19</w:t>
+            </w:r>
+          </w:p>
+        </w:tc>
+        <w:tc>
+          <w:tcPr>
+            <w:tcW w:w="4200" w:type="dxa"/>
+          </w:tcPr>
+          <w:p>
+            <w:pPr>
+              <w:rPr>
+                <w:rFonts w:ascii="Times New Roman" w:hAnsi="Times New Roman"/>
+                <w:szCs w:val="24"/>
+              </w:rPr>
+            </w:pPr>
+            <w:r>
+              <w:rPr>
+                <w:rFonts w:ascii="Times New Roman" w:hAnsi="Times New Roman"/>
+                <w:szCs w:val="24"/>
+              </w:rPr>
+              <w:t>¿Se realizó el registro de minutas para el control de comunicaciones?</w:t>
+            </w:r>
+          </w:p>
+        </w:tc>
+        <w:tc>
+          <w:tcPr>
+            <w:tcW w:w="567" w:type="dxa"/>
+          </w:tcPr>
+          <w:p>
+            <w:pPr>
+              <w:jc w:val="center"/>
+              <w:rPr>
+                <w:rFonts w:ascii="Times New Roman" w:hAnsi="Times New Roman"/>
+                <w:szCs w:val="24"/>
+              </w:rPr>
+            </w:pPr>
+            <w:r>
+              <w:rPr>
+                <w:rFonts w:ascii="Times New Roman" w:hAnsi="Times New Roman"/>
+                <w:szCs w:val="24"/>
+              </w:rPr>
+              <w:t>X</w:t>
+            </w:r>
+          </w:p>
+        </w:tc>
+        <w:tc>
+          <w:tcPr>
+            <w:tcW w:w="567" w:type="dxa"/>
+          </w:tcPr>
+          <w:p>
+            <w:pPr>
+              <w:jc w:val="center"/>
+              <w:rPr>
+                <w:rFonts w:ascii="Times New Roman" w:hAnsi="Times New Roman"/>
+                <w:szCs w:val="24"/>
+              </w:rPr>
+            </w:pPr>
+          </w:p>
+        </w:tc>
+        <w:tc>
+          <w:tcPr>
+            <w:tcW w:w="581" w:type="dxa"/>
+          </w:tcPr>
+          <w:p>
+            <w:pPr>
+              <w:jc w:val="center"/>
+              <w:rPr>
+                <w:rFonts w:ascii="Times New Roman" w:hAnsi="Times New Roman"/>
+                <w:szCs w:val="24"/>
+              </w:rPr>
+            </w:pPr>
+          </w:p>
+        </w:tc>
+        <w:tc>
+          <w:tcPr>
+            <w:tcW w:w="2821" w:type="dxa"/>
+          </w:tcPr>
+          <w:p>
+            <w:pPr>
+              <w:jc w:val="center"/>
+              <w:rPr>
+                <w:rFonts w:ascii="Times New Roman" w:hAnsi="Times New Roman"/>
+                <w:szCs w:val="24"/>
+              </w:rPr>
+            </w:pPr>
+          </w:p>
+        </w:tc>
+      </w:tr>
+      <w:tr>
+        <w:tc>
+          <w:tcPr>
+            <w:tcW w:w="1465" w:type="dxa"/>
+          </w:tcPr>
+          <w:p>
+            <w:pPr>
+              <w:jc w:val="center"/>
+              <w:rPr>
+                <w:rFonts w:ascii="Times New Roman" w:hAnsi="Times New Roman"/>
+                <w:szCs w:val="24"/>
+              </w:rPr>
+            </w:pPr>
+            <w:r>
+              <w:rPr>
+                <w:rFonts w:ascii="Times New Roman" w:hAnsi="Times New Roman"/>
+                <w:szCs w:val="24"/>
+              </w:rPr>
+              <w:t>20</w:t>
+            </w:r>
+          </w:p>
+        </w:tc>
+        <w:tc>
+          <w:tcPr>
+            <w:tcW w:w="4200" w:type="dxa"/>
+          </w:tcPr>
+          <w:p>
+            <w:pPr>
+              <w:rPr>
+                <w:rFonts w:ascii="Times New Roman" w:hAnsi="Times New Roman"/>
+                <w:szCs w:val="24"/>
+              </w:rPr>
+            </w:pPr>
+            <w:r>
+              <w:rPr>
+                <w:rFonts w:ascii="Times New Roman" w:hAnsi="Times New Roman"/>
+                <w:szCs w:val="24"/>
+              </w:rPr>
+              <w:t>¿Se realizó el seguimiento del control de riesgos mediante las minutas correspondientes?</w:t>
+            </w:r>
+          </w:p>
+        </w:tc>
+        <w:tc>
+          <w:tcPr>
+            <w:tcW w:w="567" w:type="dxa"/>
+          </w:tcPr>
+          <w:p>
+            <w:pPr>
+              <w:jc w:val="center"/>
+              <w:rPr>
+                <w:rFonts w:ascii="Times New Roman" w:hAnsi="Times New Roman"/>
+                <w:szCs w:val="24"/>
+              </w:rPr>
+            </w:pPr>
+            <w:r>
+              <w:rPr>
+                <w:rFonts w:ascii="Times New Roman" w:hAnsi="Times New Roman"/>
+                <w:szCs w:val="24"/>
+              </w:rPr>
+              <w:t>X</w:t>
+            </w:r>
+          </w:p>
+        </w:tc>
+        <w:tc>
+          <w:tcPr>
+            <w:tcW w:w="567" w:type="dxa"/>
+          </w:tcPr>
+          <w:p>
+            <w:pPr>
+              <w:jc w:val="center"/>
+              <w:rPr>
+                <w:rFonts w:ascii="Times New Roman" w:hAnsi="Times New Roman"/>
+                <w:szCs w:val="24"/>
+              </w:rPr>
+            </w:pPr>
+          </w:p>
+        </w:tc>
+        <w:tc>
+          <w:tcPr>
+            <w:tcW w:w="581" w:type="dxa"/>
+          </w:tcPr>
+          <w:p>
+            <w:pPr>
+              <w:jc w:val="center"/>
+              <w:rPr>
+                <w:rFonts w:ascii="Times New Roman" w:hAnsi="Times New Roman"/>
+                <w:szCs w:val="24"/>
+              </w:rPr>
+            </w:pPr>
+          </w:p>
+        </w:tc>
+        <w:tc>
+          <w:tcPr>
+            <w:tcW w:w="2821" w:type="dxa"/>
+          </w:tcPr>
+          <w:p>
+            <w:pPr>
+              <w:jc w:val="center"/>
+              <w:rPr>
+                <w:rFonts w:ascii="Times New Roman" w:hAnsi="Times New Roman"/>
+                <w:szCs w:val="24"/>
+              </w:rPr>
+            </w:pPr>
+          </w:p>
+        </w:tc>
+      </w:tr>
+      <w:tr>
+        <w:tc>
+          <w:tcPr>
+            <w:tcW w:w="1465" w:type="dxa"/>
+          </w:tcPr>
+          <w:p>
+            <w:pPr>
+              <w:jc w:val="center"/>
+              <w:rPr>
+                <w:rFonts w:ascii="Times New Roman" w:hAnsi="Times New Roman"/>
+                <w:szCs w:val="24"/>
+              </w:rPr>
+            </w:pPr>
+            <w:r>
+              <w:rPr>
+                <w:rFonts w:ascii="Times New Roman" w:hAnsi="Times New Roman"/>
+                <w:szCs w:val="24"/>
+              </w:rPr>
+              <w:t>21</w:t>
+            </w:r>
+          </w:p>
+        </w:tc>
+        <w:tc>
+          <w:tcPr>
+            <w:tcW w:w="4200" w:type="dxa"/>
+          </w:tcPr>
+          <w:p>
+            <w:pPr>
+              <w:rPr>
+                <w:rFonts w:ascii="Times New Roman" w:hAnsi="Times New Roman"/>
+                <w:szCs w:val="24"/>
+              </w:rPr>
+            </w:pPr>
+            <w:r>
+              <w:rPr>
+                <w:rFonts w:ascii="Times New Roman" w:hAnsi="Times New Roman"/>
+                <w:szCs w:val="24"/>
+              </w:rPr>
+              <w:t xml:space="preserve">¿Se registró la participación de los </w:t>
+            </w:r>
+            <w:proofErr w:type="spellStart"/>
+            <w:r>
+              <w:rPr>
+                <w:rFonts w:ascii="Times New Roman" w:hAnsi="Times New Roman"/>
+                <w:szCs w:val="24"/>
+              </w:rPr>
+              <w:t>stakeholders</w:t>
+            </w:r>
+            <w:proofErr w:type="spellEnd"/>
+            <w:r>
+              <w:rPr>
+                <w:rFonts w:ascii="Times New Roman" w:hAnsi="Times New Roman"/>
+                <w:szCs w:val="24"/>
+              </w:rPr>
+              <w:t>?</w:t>
+            </w:r>
+          </w:p>
+        </w:tc>
+        <w:tc>
+          <w:tcPr>
+            <w:tcW w:w="567" w:type="dxa"/>
+          </w:tcPr>
+          <w:p>
+            <w:pPr>
+              <w:jc w:val="center"/>
+              <w:rPr>
+                <w:rFonts w:ascii="Times New Roman" w:hAnsi="Times New Roman"/>
+                <w:szCs w:val="24"/>
+              </w:rPr>
+            </w:pPr>
+            <w:r>
+              <w:rPr>
+                <w:rFonts w:ascii="Times New Roman" w:hAnsi="Times New Roman"/>
+                <w:szCs w:val="24"/>
+              </w:rPr>
+              <w:t>X</w:t>
+            </w:r>
+          </w:p>
+        </w:tc>
+        <w:tc>
+          <w:tcPr>
+            <w:tcW w:w="567" w:type="dxa"/>
+          </w:tcPr>
+          <w:p>
+            <w:pPr>
+              <w:jc w:val="center"/>
+              <w:rPr>
+                <w:rFonts w:ascii="Times New Roman" w:hAnsi="Times New Roman"/>
+                <w:szCs w:val="24"/>
+              </w:rPr>
+            </w:pPr>
+          </w:p>
+        </w:tc>
+        <w:tc>
+          <w:tcPr>
+            <w:tcW w:w="581" w:type="dxa"/>
+          </w:tcPr>
+          <w:p>
+            <w:pPr>
+              <w:jc w:val="center"/>
+              <w:rPr>
+                <w:rFonts w:ascii="Times New Roman" w:hAnsi="Times New Roman"/>
+                <w:szCs w:val="24"/>
+              </w:rPr>
+            </w:pPr>
+          </w:p>
+        </w:tc>
+        <w:tc>
+          <w:tcPr>
+            <w:tcW w:w="2821" w:type="dxa"/>
+          </w:tcPr>
+          <w:p>
+            <w:pPr>
+              <w:jc w:val="center"/>
+              <w:rPr>
+                <w:rFonts w:ascii="Times New Roman" w:hAnsi="Times New Roman"/>
+                <w:szCs w:val="24"/>
+              </w:rPr>
+            </w:pPr>
+          </w:p>
+        </w:tc>
+      </w:tr>
+      <w:tr>
+        <w:tc>
+          <w:tcPr>
+            <w:tcW w:w="1465" w:type="dxa"/>
+          </w:tcPr>
+          <w:p>
+            <w:pPr>
+              <w:jc w:val="center"/>
+              <w:rPr>
+                <w:rFonts w:ascii="Times New Roman" w:hAnsi="Times New Roman"/>
+                <w:szCs w:val="24"/>
+              </w:rPr>
+            </w:pPr>
+            <w:r>
+              <w:rPr>
+                <w:rFonts w:ascii="Times New Roman" w:hAnsi="Times New Roman"/>
+                <w:szCs w:val="24"/>
+              </w:rPr>
+              <w:t>22</w:t>
+            </w:r>
+          </w:p>
+        </w:tc>
+        <w:tc>
+          <w:tcPr>
+            <w:tcW w:w="4200" w:type="dxa"/>
+          </w:tcPr>
+          <w:p>
+            <w:pPr>
+              <w:rPr>
+                <w:rFonts w:ascii="Times New Roman" w:hAnsi="Times New Roman"/>
+                <w:szCs w:val="24"/>
+              </w:rPr>
+            </w:pPr>
+            <w:r>
+              <w:rPr>
+                <w:rFonts w:ascii="Times New Roman" w:hAnsi="Times New Roman"/>
+                <w:szCs w:val="24"/>
+              </w:rPr>
+              <w:t>¿Se definieron, priorizaron y se asignaron los recursos de las actividades?</w:t>
+            </w:r>
+          </w:p>
+        </w:tc>
+        <w:tc>
+          <w:tcPr>
+            <w:tcW w:w="567" w:type="dxa"/>
+          </w:tcPr>
+          <w:p>
+            <w:pPr>
+              <w:jc w:val="center"/>
+              <w:rPr>
+                <w:rFonts w:ascii="Times New Roman" w:hAnsi="Times New Roman"/>
+                <w:szCs w:val="24"/>
+              </w:rPr>
+            </w:pPr>
+            <w:r>
+              <w:rPr>
+                <w:rFonts w:ascii="Times New Roman" w:hAnsi="Times New Roman"/>
+                <w:szCs w:val="24"/>
+              </w:rPr>
+              <w:t>X</w:t>
+            </w:r>
+          </w:p>
+        </w:tc>
+        <w:tc>
+          <w:tcPr>
+            <w:tcW w:w="567" w:type="dxa"/>
+          </w:tcPr>
+          <w:p>
+            <w:pPr>
+              <w:jc w:val="center"/>
+              <w:rPr>
+                <w:rFonts w:ascii="Times New Roman" w:hAnsi="Times New Roman"/>
+                <w:szCs w:val="24"/>
+              </w:rPr>
+            </w:pPr>
+          </w:p>
+        </w:tc>
+        <w:tc>
+          <w:tcPr>
+            <w:tcW w:w="581" w:type="dxa"/>
+          </w:tcPr>
+          <w:p>
+            <w:pPr>
+              <w:jc w:val="center"/>
+              <w:rPr>
+                <w:rFonts w:ascii="Times New Roman" w:hAnsi="Times New Roman"/>
+                <w:szCs w:val="24"/>
+              </w:rPr>
+            </w:pPr>
+          </w:p>
+        </w:tc>
+        <w:tc>
+          <w:tcPr>
+            <w:tcW w:w="2821" w:type="dxa"/>
+          </w:tcPr>
+          <w:p>
+            <w:pPr>
+              <w:jc w:val="center"/>
+              <w:rPr>
+                <w:rFonts w:ascii="Times New Roman" w:hAnsi="Times New Roman"/>
+                <w:szCs w:val="24"/>
+              </w:rPr>
+            </w:pPr>
+          </w:p>
+        </w:tc>
+      </w:tr>
+      <w:tr>
+        <w:tc>
+          <w:tcPr>
+            <w:tcW w:w="1465" w:type="dxa"/>
+          </w:tcPr>
+          <w:p>
+            <w:pPr>
+              <w:jc w:val="center"/>
+              <w:rPr>
+                <w:rFonts w:ascii="Times New Roman" w:hAnsi="Times New Roman"/>
+                <w:szCs w:val="24"/>
+              </w:rPr>
+            </w:pPr>
+            <w:r>
+              <w:rPr>
+                <w:rFonts w:ascii="Times New Roman" w:hAnsi="Times New Roman"/>
+                <w:szCs w:val="24"/>
+              </w:rPr>
+              <w:t>23</w:t>
+            </w:r>
+          </w:p>
+        </w:tc>
+        <w:tc>
+          <w:tcPr>
+            <w:tcW w:w="4200" w:type="dxa"/>
+          </w:tcPr>
+          <w:p>
+            <w:pPr>
+              <w:rPr>
+                <w:rFonts w:ascii="Times New Roman" w:hAnsi="Times New Roman"/>
+                <w:szCs w:val="24"/>
+              </w:rPr>
+            </w:pPr>
+            <w:r>
+              <w:rPr>
+                <w:rFonts w:ascii="Times New Roman" w:hAnsi="Times New Roman"/>
+                <w:szCs w:val="24"/>
+              </w:rPr>
+              <w:t>¿Se implementó y ejecutó el Aseguramiento de la calidad?</w:t>
+            </w:r>
+          </w:p>
+        </w:tc>
+        <w:tc>
+          <w:tcPr>
+            <w:tcW w:w="567" w:type="dxa"/>
+          </w:tcPr>
+          <w:p>
+            <w:pPr>
+              <w:jc w:val="center"/>
+              <w:rPr>
+                <w:rFonts w:ascii="Times New Roman" w:hAnsi="Times New Roman"/>
+                <w:szCs w:val="24"/>
+              </w:rPr>
+            </w:pPr>
+            <w:r>
+              <w:rPr>
+                <w:rFonts w:ascii="Times New Roman" w:hAnsi="Times New Roman"/>
+                <w:szCs w:val="24"/>
+              </w:rPr>
+              <w:t>X</w:t>
+            </w:r>
+          </w:p>
+        </w:tc>
+        <w:tc>
+          <w:tcPr>
+            <w:tcW w:w="567" w:type="dxa"/>
+          </w:tcPr>
+          <w:p>
+            <w:pPr>
+              <w:jc w:val="center"/>
+              <w:rPr>
+                <w:rFonts w:ascii="Times New Roman" w:hAnsi="Times New Roman"/>
+                <w:szCs w:val="24"/>
+              </w:rPr>
+            </w:pPr>
+          </w:p>
+        </w:tc>
+        <w:tc>
+          <w:tcPr>
+            <w:tcW w:w="581" w:type="dxa"/>
+          </w:tcPr>
+          <w:p>
+            <w:pPr>
+              <w:jc w:val="center"/>
+              <w:rPr>
+                <w:rFonts w:ascii="Times New Roman" w:hAnsi="Times New Roman"/>
+                <w:szCs w:val="24"/>
+              </w:rPr>
+            </w:pPr>
+          </w:p>
+        </w:tc>
+        <w:tc>
+          <w:tcPr>
+            <w:tcW w:w="2821" w:type="dxa"/>
+          </w:tcPr>
+          <w:p>
+            <w:pPr>
+              <w:jc w:val="center"/>
+              <w:rPr>
+                <w:rFonts w:ascii="Times New Roman" w:hAnsi="Times New Roman"/>
+                <w:szCs w:val="24"/>
+              </w:rPr>
+            </w:pPr>
+          </w:p>
+        </w:tc>
+      </w:tr>
+      <w:tr>
+        <w:tc>
+          <w:tcPr>
+            <w:tcW w:w="1465" w:type="dxa"/>
+          </w:tcPr>
+          <w:p>
+            <w:pPr>
+              <w:jc w:val="center"/>
+              <w:rPr>
+                <w:rFonts w:ascii="Times New Roman" w:hAnsi="Times New Roman"/>
+                <w:szCs w:val="24"/>
+              </w:rPr>
+            </w:pPr>
+            <w:r>
+              <w:rPr>
+                <w:rFonts w:ascii="Times New Roman" w:hAnsi="Times New Roman"/>
+                <w:szCs w:val="24"/>
+              </w:rPr>
+              <w:t>24</w:t>
+            </w:r>
+          </w:p>
+        </w:tc>
+        <w:tc>
+          <w:tcPr>
+            <w:tcW w:w="4200" w:type="dxa"/>
+          </w:tcPr>
+          <w:p>
+            <w:pPr>
+              <w:rPr>
+                <w:rFonts w:ascii="Times New Roman" w:hAnsi="Times New Roman"/>
+                <w:szCs w:val="24"/>
+              </w:rPr>
+            </w:pPr>
+            <w:r>
+              <w:rPr>
+                <w:rFonts w:ascii="Times New Roman" w:hAnsi="Times New Roman"/>
+                <w:szCs w:val="24"/>
+              </w:rPr>
+              <w:t>¿Se identificaron y analizaron los riesgos durante la ejecución del proyecto?</w:t>
+            </w:r>
+          </w:p>
+        </w:tc>
+        <w:tc>
+          <w:tcPr>
+            <w:tcW w:w="567" w:type="dxa"/>
+          </w:tcPr>
+          <w:p>
+            <w:pPr>
+              <w:jc w:val="center"/>
+              <w:rPr>
+                <w:rFonts w:ascii="Times New Roman" w:hAnsi="Times New Roman"/>
+                <w:szCs w:val="24"/>
+              </w:rPr>
+            </w:pPr>
+            <w:r>
+              <w:rPr>
+                <w:rFonts w:ascii="Times New Roman" w:hAnsi="Times New Roman"/>
+                <w:szCs w:val="24"/>
+              </w:rPr>
+              <w:t>X</w:t>
+            </w:r>
+          </w:p>
+        </w:tc>
+        <w:tc>
+          <w:tcPr>
+            <w:tcW w:w="567" w:type="dxa"/>
+          </w:tcPr>
+          <w:p>
+            <w:pPr>
+              <w:jc w:val="center"/>
+              <w:rPr>
+                <w:rFonts w:ascii="Times New Roman" w:hAnsi="Times New Roman"/>
+                <w:szCs w:val="24"/>
+              </w:rPr>
+            </w:pPr>
+          </w:p>
+        </w:tc>
+        <w:tc>
+          <w:tcPr>
+            <w:tcW w:w="581" w:type="dxa"/>
+          </w:tcPr>
+          <w:p>
+            <w:pPr>
+              <w:jc w:val="center"/>
+              <w:rPr>
+                <w:rFonts w:ascii="Times New Roman" w:hAnsi="Times New Roman"/>
+                <w:szCs w:val="24"/>
+              </w:rPr>
+            </w:pPr>
+          </w:p>
+        </w:tc>
+        <w:tc>
+          <w:tcPr>
+            <w:tcW w:w="2821" w:type="dxa"/>
+          </w:tcPr>
+          <w:p>
+            <w:pPr>
+              <w:jc w:val="center"/>
+              <w:rPr>
+                <w:rFonts w:ascii="Times New Roman" w:hAnsi="Times New Roman"/>
+                <w:szCs w:val="24"/>
+              </w:rPr>
+            </w:pPr>
+          </w:p>
+        </w:tc>
+      </w:tr>
+      <w:tr>
+        <w:tc>
+          <w:tcPr>
+            <w:tcW w:w="1465" w:type="dxa"/>
+          </w:tcPr>
+          <w:p>
+            <w:pPr>
+              <w:jc w:val="center"/>
+              <w:rPr>
+                <w:rFonts w:ascii="Times New Roman" w:hAnsi="Times New Roman"/>
+                <w:szCs w:val="24"/>
+              </w:rPr>
+            </w:pPr>
+            <w:r>
+              <w:rPr>
+                <w:rFonts w:ascii="Times New Roman" w:hAnsi="Times New Roman"/>
+                <w:szCs w:val="24"/>
+              </w:rPr>
+              <w:t>25</w:t>
+            </w:r>
+          </w:p>
+        </w:tc>
+        <w:tc>
+          <w:tcPr>
+            <w:tcW w:w="4200" w:type="dxa"/>
+          </w:tcPr>
+          <w:p>
+            <w:pPr>
+              <w:rPr>
+                <w:rFonts w:ascii="Times New Roman" w:hAnsi="Times New Roman"/>
+                <w:szCs w:val="24"/>
+              </w:rPr>
+            </w:pPr>
+            <w:r>
+              <w:rPr>
+                <w:rFonts w:ascii="Times New Roman" w:hAnsi="Times New Roman"/>
+                <w:szCs w:val="24"/>
+              </w:rPr>
+              <w:t>¿Se realizó y ejecutó un plan de respuesta a riesgos?</w:t>
+            </w:r>
+          </w:p>
+        </w:tc>
+        <w:tc>
+          <w:tcPr>
+            <w:tcW w:w="567" w:type="dxa"/>
+          </w:tcPr>
+          <w:p>
+            <w:pPr>
+              <w:jc w:val="center"/>
+              <w:rPr>
+                <w:rFonts w:ascii="Times New Roman" w:hAnsi="Times New Roman"/>
+                <w:szCs w:val="24"/>
+              </w:rPr>
+            </w:pPr>
+            <w:r>
+              <w:rPr>
+                <w:rFonts w:ascii="Times New Roman" w:hAnsi="Times New Roman"/>
+                <w:szCs w:val="24"/>
+              </w:rPr>
+              <w:t>X</w:t>
+            </w:r>
+          </w:p>
+        </w:tc>
+        <w:tc>
+          <w:tcPr>
+            <w:tcW w:w="567" w:type="dxa"/>
+          </w:tcPr>
+          <w:p>
+            <w:pPr>
+              <w:jc w:val="center"/>
+              <w:rPr>
+                <w:rFonts w:ascii="Times New Roman" w:hAnsi="Times New Roman"/>
+                <w:szCs w:val="24"/>
+              </w:rPr>
+            </w:pPr>
+          </w:p>
+        </w:tc>
+        <w:tc>
+          <w:tcPr>
+            <w:tcW w:w="581" w:type="dxa"/>
+          </w:tcPr>
+          <w:p>
+            <w:pPr>
+              <w:jc w:val="center"/>
+              <w:rPr>
+                <w:rFonts w:ascii="Times New Roman" w:hAnsi="Times New Roman"/>
+                <w:szCs w:val="24"/>
+              </w:rPr>
+            </w:pPr>
+          </w:p>
+        </w:tc>
+        <w:tc>
+          <w:tcPr>
+            <w:tcW w:w="2821" w:type="dxa"/>
+          </w:tcPr>
+          <w:p>
+            <w:pPr>
+              <w:jc w:val="center"/>
+              <w:rPr>
+                <w:rFonts w:ascii="Times New Roman" w:hAnsi="Times New Roman"/>
+                <w:szCs w:val="24"/>
+              </w:rPr>
+            </w:pPr>
+          </w:p>
+        </w:tc>
+      </w:tr>
+      <w:tr>
+        <w:tc>
+          <w:tcPr>
+            <w:tcW w:w="1465" w:type="dxa"/>
+          </w:tcPr>
+          <w:p>
+            <w:pPr>
+              <w:jc w:val="center"/>
+              <w:rPr>
+                <w:rFonts w:ascii="Times New Roman" w:hAnsi="Times New Roman"/>
+                <w:szCs w:val="24"/>
+              </w:rPr>
+            </w:pPr>
+            <w:r>
+              <w:rPr>
+                <w:rFonts w:ascii="Times New Roman" w:hAnsi="Times New Roman"/>
+                <w:szCs w:val="24"/>
+              </w:rPr>
+              <w:t>26</w:t>
+            </w:r>
+          </w:p>
+        </w:tc>
+        <w:tc>
+          <w:tcPr>
+            <w:tcW w:w="4200" w:type="dxa"/>
+          </w:tcPr>
+          <w:p>
+            <w:pPr>
+              <w:rPr>
+                <w:rFonts w:ascii="Times New Roman" w:hAnsi="Times New Roman"/>
+                <w:szCs w:val="24"/>
+              </w:rPr>
+            </w:pPr>
+            <w:r>
+              <w:rPr>
+                <w:rFonts w:ascii="Times New Roman" w:hAnsi="Times New Roman"/>
+                <w:szCs w:val="24"/>
+              </w:rPr>
+              <w:t>¿Se realizó el cierre administrativo?</w:t>
+            </w:r>
+          </w:p>
+        </w:tc>
+        <w:tc>
+          <w:tcPr>
+            <w:tcW w:w="567" w:type="dxa"/>
+          </w:tcPr>
+          <w:p>
+            <w:pPr>
+              <w:jc w:val="center"/>
+              <w:rPr>
+                <w:rFonts w:ascii="Times New Roman" w:hAnsi="Times New Roman"/>
+                <w:szCs w:val="24"/>
+              </w:rPr>
+            </w:pPr>
+            <w:r>
+              <w:rPr>
+                <w:rFonts w:ascii="Times New Roman" w:hAnsi="Times New Roman"/>
+                <w:szCs w:val="24"/>
+              </w:rPr>
+              <w:t>X</w:t>
+            </w:r>
+          </w:p>
+        </w:tc>
+        <w:tc>
+          <w:tcPr>
+            <w:tcW w:w="567" w:type="dxa"/>
+          </w:tcPr>
+          <w:p>
+            <w:pPr>
+              <w:jc w:val="center"/>
+              <w:rPr>
+                <w:rFonts w:ascii="Times New Roman" w:hAnsi="Times New Roman"/>
+                <w:szCs w:val="24"/>
+              </w:rPr>
+            </w:pPr>
+          </w:p>
+        </w:tc>
+        <w:tc>
+          <w:tcPr>
+            <w:tcW w:w="581" w:type="dxa"/>
+          </w:tcPr>
+          <w:p>
+            <w:pPr>
+              <w:jc w:val="center"/>
+              <w:rPr>
+                <w:rFonts w:ascii="Times New Roman" w:hAnsi="Times New Roman"/>
+                <w:szCs w:val="24"/>
+              </w:rPr>
+            </w:pPr>
+          </w:p>
+        </w:tc>
+        <w:tc>
+          <w:tcPr>
+            <w:tcW w:w="2821" w:type="dxa"/>
+          </w:tcPr>
+          <w:p>
+            <w:pPr>
+              <w:jc w:val="center"/>
+              <w:rPr>
+                <w:rFonts w:ascii="Times New Roman" w:hAnsi="Times New Roman"/>
+                <w:szCs w:val="24"/>
+              </w:rPr>
+            </w:pPr>
+          </w:p>
+        </w:tc>
+      </w:tr>
+      <w:tr>
+        <w:tc>
+          <w:tcPr>
+            <w:tcW w:w="1465" w:type="dxa"/>
+          </w:tcPr>
+          <w:p>
+            <w:pPr>
+              <w:jc w:val="center"/>
+              <w:rPr>
+                <w:rFonts w:ascii="Times New Roman" w:hAnsi="Times New Roman"/>
+                <w:szCs w:val="24"/>
+              </w:rPr>
+            </w:pPr>
+            <w:r>
+              <w:rPr>
+                <w:rFonts w:ascii="Times New Roman" w:hAnsi="Times New Roman"/>
+                <w:szCs w:val="24"/>
+              </w:rPr>
+              <w:t>27</w:t>
+            </w:r>
+          </w:p>
+        </w:tc>
+        <w:tc>
+          <w:tcPr>
+            <w:tcW w:w="4200" w:type="dxa"/>
+          </w:tcPr>
+          <w:p>
+            <w:pPr>
+              <w:rPr>
+                <w:rFonts w:ascii="Times New Roman" w:hAnsi="Times New Roman"/>
+                <w:szCs w:val="24"/>
+              </w:rPr>
+            </w:pPr>
+            <w:r>
+              <w:rPr>
+                <w:rFonts w:ascii="Times New Roman" w:hAnsi="Times New Roman"/>
+                <w:szCs w:val="24"/>
+              </w:rPr>
+              <w:t>¿Se hizo y entregó el manual de uso del producto?</w:t>
+            </w:r>
+          </w:p>
+        </w:tc>
+        <w:tc>
+          <w:tcPr>
+            <w:tcW w:w="567" w:type="dxa"/>
+          </w:tcPr>
+          <w:p>
+            <w:pPr>
+              <w:jc w:val="center"/>
+              <w:rPr>
+                <w:rFonts w:ascii="Times New Roman" w:hAnsi="Times New Roman"/>
+                <w:szCs w:val="24"/>
+              </w:rPr>
+            </w:pPr>
+            <w:r>
+              <w:rPr>
+                <w:rFonts w:ascii="Times New Roman" w:hAnsi="Times New Roman"/>
+                <w:szCs w:val="24"/>
+              </w:rPr>
+              <w:t>X</w:t>
+            </w:r>
+          </w:p>
+        </w:tc>
+        <w:tc>
+          <w:tcPr>
+            <w:tcW w:w="567" w:type="dxa"/>
+          </w:tcPr>
+          <w:p>
+            <w:pPr>
+              <w:jc w:val="center"/>
+              <w:rPr>
+                <w:rFonts w:ascii="Times New Roman" w:hAnsi="Times New Roman"/>
+                <w:szCs w:val="24"/>
+              </w:rPr>
+            </w:pPr>
+          </w:p>
+        </w:tc>
+        <w:tc>
+          <w:tcPr>
+            <w:tcW w:w="581" w:type="dxa"/>
+          </w:tcPr>
+          <w:p>
+            <w:pPr>
+              <w:jc w:val="center"/>
+              <w:rPr>
+                <w:rFonts w:ascii="Times New Roman" w:hAnsi="Times New Roman"/>
+                <w:szCs w:val="24"/>
+              </w:rPr>
+            </w:pPr>
+          </w:p>
+        </w:tc>
+        <w:tc>
+          <w:tcPr>
+            <w:tcW w:w="2821" w:type="dxa"/>
+          </w:tcPr>
+          <w:p>
+            <w:pPr>
+              <w:jc w:val="center"/>
+              <w:rPr>
+                <w:rFonts w:ascii="Times New Roman" w:hAnsi="Times New Roman"/>
+                <w:szCs w:val="24"/>
+              </w:rPr>
+            </w:pPr>
+          </w:p>
+        </w:tc>
+      </w:tr>
+      <w:tr>
+        <w:tc>
+          <w:tcPr>
+            <w:tcW w:w="1465" w:type="dxa"/>
+          </w:tcPr>
+          <w:p>
+            <w:pPr>
+              <w:jc w:val="center"/>
+              <w:rPr>
+                <w:rFonts w:ascii="Times New Roman" w:hAnsi="Times New Roman"/>
+                <w:szCs w:val="24"/>
+              </w:rPr>
+            </w:pPr>
+            <w:r>
+              <w:rPr>
+                <w:rFonts w:ascii="Times New Roman" w:hAnsi="Times New Roman"/>
+                <w:szCs w:val="24"/>
+              </w:rPr>
+              <w:t>28</w:t>
+            </w:r>
+          </w:p>
+        </w:tc>
+        <w:tc>
+          <w:tcPr>
+            <w:tcW w:w="4200" w:type="dxa"/>
+          </w:tcPr>
+          <w:p>
+            <w:pPr>
+              <w:rPr>
+                <w:rFonts w:ascii="Times New Roman" w:hAnsi="Times New Roman"/>
+                <w:szCs w:val="24"/>
+              </w:rPr>
+            </w:pPr>
+            <w:r>
+              <w:rPr>
+                <w:rFonts w:ascii="Times New Roman" w:hAnsi="Times New Roman"/>
+                <w:szCs w:val="24"/>
+              </w:rPr>
+              <w:t>¿Se capacitó al personal para el uso del sistema?</w:t>
+            </w:r>
+          </w:p>
+        </w:tc>
+        <w:tc>
+          <w:tcPr>
+            <w:tcW w:w="567" w:type="dxa"/>
+          </w:tcPr>
+          <w:p>
+            <w:pPr>
+              <w:jc w:val="center"/>
+              <w:rPr>
+                <w:rFonts w:ascii="Times New Roman" w:hAnsi="Times New Roman"/>
+                <w:szCs w:val="24"/>
+              </w:rPr>
+            </w:pPr>
+          </w:p>
+        </w:tc>
+        <w:tc>
+          <w:tcPr>
+            <w:tcW w:w="567" w:type="dxa"/>
+          </w:tcPr>
+          <w:p>
+            <w:pPr>
+              <w:jc w:val="center"/>
+              <w:rPr>
+                <w:rFonts w:ascii="Times New Roman" w:hAnsi="Times New Roman"/>
+                <w:szCs w:val="24"/>
+              </w:rPr>
+            </w:pPr>
+            <w:r>
+              <w:rPr>
+                <w:rFonts w:ascii="Times New Roman" w:hAnsi="Times New Roman"/>
+                <w:szCs w:val="24"/>
+              </w:rPr>
+              <w:t>X</w:t>
+            </w:r>
+          </w:p>
+        </w:tc>
+        <w:tc>
+          <w:tcPr>
+            <w:tcW w:w="581" w:type="dxa"/>
+          </w:tcPr>
+          <w:p>
+            <w:pPr>
+              <w:jc w:val="center"/>
+              <w:rPr>
+                <w:rFonts w:ascii="Times New Roman" w:hAnsi="Times New Roman"/>
+                <w:szCs w:val="24"/>
+              </w:rPr>
+            </w:pPr>
+          </w:p>
+        </w:tc>
+        <w:tc>
+          <w:tcPr>
+            <w:tcW w:w="2821" w:type="dxa"/>
+          </w:tcPr>
+          <w:p>
+            <w:pPr>
+              <w:jc w:val="both"/>
+              <w:rPr>
+                <w:rFonts w:ascii="Times New Roman" w:hAnsi="Times New Roman"/>
+                <w:szCs w:val="24"/>
+              </w:rPr>
+            </w:pPr>
+            <w:r>
+              <w:rPr>
+                <w:rFonts w:ascii="Times New Roman" w:hAnsi="Times New Roman"/>
+                <w:szCs w:val="24"/>
+              </w:rPr>
+              <w:t>Dado el tiempo de entrega y exposición de la aplicación, el hecho de que no estaban presentes en la reunión y cuestiones de logística, no se realizó una capacitación exhaustiva del personal.</w:t>
+            </w:r>
+          </w:p>
+        </w:tc>
+      </w:tr>
+    </w:tbl>
+    <w:p>
+      <w:pPr>
+        <w:pStyle w:val="Subttulo"/>
+      </w:pPr>
+      <w:r>
+        <w:lastRenderedPageBreak/>
+        <w:t>Lista de chequeo verificación de la calidad</w:t>
+      </w:r>
+    </w:p>
+    <w:tbl>
+      <w:tblPr>
+        <w:tblStyle w:val="Tablaconcuadrcula"/>
+        <w:tblW w:w="10201" w:type="dxa"/>
+        <w:tblLook w:val="04A0" w:firstRow="1" w:lastRow="0" w:firstColumn="1" w:lastColumn="0" w:noHBand="0" w:noVBand="1"/>
+      </w:tblPr>
+      <w:tblGrid>
+        <w:gridCol w:w="1456"/>
+        <w:gridCol w:w="4179"/>
+        <w:gridCol w:w="566"/>
+        <w:gridCol w:w="567"/>
+        <w:gridCol w:w="623"/>
+        <w:gridCol w:w="2810"/>
+      </w:tblGrid>
+      <w:tr>
+        <w:tc>
+          <w:tcPr>
+            <w:tcW w:w="1465" w:type="dxa"/>
+          </w:tcPr>
+          <w:p>
+            <w:pPr>
+              <w:jc w:val="center"/>
+              <w:rPr>
+                <w:rFonts w:ascii="Times New Roman" w:hAnsi="Times New Roman"/>
+                <w:szCs w:val="24"/>
+              </w:rPr>
+            </w:pPr>
+            <w:proofErr w:type="spellStart"/>
+            <w:r>
+              <w:rPr>
+                <w:rFonts w:ascii="Times New Roman" w:hAnsi="Times New Roman"/>
+                <w:szCs w:val="24"/>
+              </w:rPr>
+              <w:t>N°</w:t>
+            </w:r>
+            <w:proofErr w:type="spellEnd"/>
+          </w:p>
+        </w:tc>
+        <w:tc>
+          <w:tcPr>
+            <w:tcW w:w="4200" w:type="dxa"/>
+          </w:tcPr>
+          <w:p>
+            <w:pPr>
+              <w:jc w:val="center"/>
+              <w:rPr>
+                <w:rFonts w:ascii="Times New Roman" w:hAnsi="Times New Roman"/>
+                <w:szCs w:val="24"/>
+              </w:rPr>
+            </w:pPr>
+            <w:r>
+              <w:rPr>
+                <w:rFonts w:ascii="Times New Roman" w:hAnsi="Times New Roman"/>
+                <w:szCs w:val="24"/>
+              </w:rPr>
+              <w:t>Pregunta</w:t>
+            </w:r>
+          </w:p>
+        </w:tc>
+        <w:tc>
+          <w:tcPr>
+            <w:tcW w:w="567" w:type="dxa"/>
+          </w:tcPr>
+          <w:p>
+            <w:pPr>
+              <w:jc w:val="center"/>
+              <w:rPr>
+                <w:rFonts w:ascii="Times New Roman" w:hAnsi="Times New Roman"/>
+                <w:szCs w:val="24"/>
+              </w:rPr>
+            </w:pPr>
+            <w:r>
+              <w:rPr>
+                <w:rFonts w:ascii="Times New Roman" w:hAnsi="Times New Roman"/>
+                <w:szCs w:val="24"/>
+              </w:rPr>
+              <w:t>Sí</w:t>
+            </w:r>
+          </w:p>
+        </w:tc>
+        <w:tc>
+          <w:tcPr>
+            <w:tcW w:w="567" w:type="dxa"/>
+          </w:tcPr>
+          <w:p>
+            <w:pPr>
+              <w:jc w:val="center"/>
+              <w:rPr>
+                <w:rFonts w:ascii="Times New Roman" w:hAnsi="Times New Roman"/>
+                <w:szCs w:val="24"/>
+              </w:rPr>
+            </w:pPr>
+            <w:r>
+              <w:rPr>
+                <w:rFonts w:ascii="Times New Roman" w:hAnsi="Times New Roman"/>
+                <w:szCs w:val="24"/>
+              </w:rPr>
+              <w:t>No</w:t>
+            </w:r>
+          </w:p>
+        </w:tc>
+        <w:tc>
+          <w:tcPr>
+            <w:tcW w:w="581" w:type="dxa"/>
+          </w:tcPr>
+          <w:p>
+            <w:pPr>
+              <w:jc w:val="center"/>
+              <w:rPr>
+                <w:rFonts w:ascii="Times New Roman" w:hAnsi="Times New Roman"/>
+                <w:szCs w:val="24"/>
+              </w:rPr>
+            </w:pPr>
+            <w:r>
+              <w:rPr>
+                <w:rFonts w:ascii="Times New Roman" w:hAnsi="Times New Roman"/>
+                <w:szCs w:val="24"/>
+              </w:rPr>
+              <w:t>NA.</w:t>
+            </w:r>
+          </w:p>
+        </w:tc>
+        <w:tc>
+          <w:tcPr>
+            <w:tcW w:w="2821" w:type="dxa"/>
+          </w:tcPr>
+          <w:p>
+            <w:pPr>
+              <w:jc w:val="center"/>
+              <w:rPr>
+                <w:rFonts w:ascii="Times New Roman" w:hAnsi="Times New Roman"/>
+                <w:szCs w:val="24"/>
+              </w:rPr>
+            </w:pPr>
+            <w:r>
+              <w:rPr>
+                <w:rFonts w:ascii="Times New Roman" w:hAnsi="Times New Roman"/>
+                <w:szCs w:val="24"/>
+              </w:rPr>
+              <w:t>Comentario</w:t>
+            </w:r>
+          </w:p>
+        </w:tc>
+      </w:tr>
+      <w:tr>
+        <w:tc>
+          <w:tcPr>
+            <w:tcW w:w="1465" w:type="dxa"/>
+          </w:tcPr>
+          <w:p>
+            <w:pPr>
+              <w:jc w:val="center"/>
+              <w:rPr>
+                <w:rFonts w:ascii="Times New Roman" w:hAnsi="Times New Roman"/>
+                <w:szCs w:val="24"/>
+              </w:rPr>
+            </w:pPr>
+            <w:r>
+              <w:rPr>
+                <w:rFonts w:ascii="Times New Roman" w:hAnsi="Times New Roman"/>
+                <w:szCs w:val="24"/>
+              </w:rPr>
+              <w:t>1</w:t>
+            </w:r>
+          </w:p>
+        </w:tc>
+        <w:tc>
+          <w:tcPr>
+            <w:tcW w:w="4200" w:type="dxa"/>
+          </w:tcPr>
+          <w:p>
+            <w:pPr>
+              <w:rPr>
+                <w:rFonts w:ascii="Times New Roman" w:hAnsi="Times New Roman"/>
+                <w:szCs w:val="24"/>
+              </w:rPr>
+            </w:pPr>
+            <w:r>
+              <w:rPr>
+                <w:rFonts w:ascii="Times New Roman" w:hAnsi="Times New Roman"/>
+                <w:szCs w:val="24"/>
+              </w:rPr>
+              <w:t>¿Se cumplió con la política de calidad determinada para el proyecto?</w:t>
+            </w:r>
+          </w:p>
+        </w:tc>
+        <w:tc>
+          <w:tcPr>
+            <w:tcW w:w="567" w:type="dxa"/>
+          </w:tcPr>
+          <w:p>
+            <w:pPr>
+              <w:jc w:val="center"/>
+              <w:rPr>
+                <w:rFonts w:ascii="Times New Roman" w:hAnsi="Times New Roman"/>
+                <w:szCs w:val="24"/>
+              </w:rPr>
+            </w:pPr>
+            <w:r>
+              <w:rPr>
+                <w:rFonts w:ascii="Times New Roman" w:hAnsi="Times New Roman"/>
+                <w:szCs w:val="24"/>
+              </w:rPr>
+              <w:t>X</w:t>
+            </w:r>
+          </w:p>
+        </w:tc>
+        <w:tc>
+          <w:tcPr>
+            <w:tcW w:w="567" w:type="dxa"/>
+          </w:tcPr>
+          <w:p>
+            <w:pPr>
+              <w:jc w:val="center"/>
+              <w:rPr>
+                <w:rFonts w:ascii="Times New Roman" w:hAnsi="Times New Roman"/>
+                <w:szCs w:val="24"/>
+              </w:rPr>
+            </w:pPr>
+          </w:p>
+        </w:tc>
+        <w:tc>
+          <w:tcPr>
+            <w:tcW w:w="581" w:type="dxa"/>
+          </w:tcPr>
+          <w:p>
+            <w:pPr>
+              <w:jc w:val="center"/>
+              <w:rPr>
+                <w:rFonts w:ascii="Times New Roman" w:hAnsi="Times New Roman"/>
+                <w:szCs w:val="24"/>
+              </w:rPr>
+            </w:pPr>
+          </w:p>
+        </w:tc>
+        <w:tc>
+          <w:tcPr>
+            <w:tcW w:w="2821" w:type="dxa"/>
+          </w:tcPr>
+          <w:p>
+            <w:pPr>
+              <w:jc w:val="center"/>
+              <w:rPr>
+                <w:rFonts w:ascii="Times New Roman" w:hAnsi="Times New Roman"/>
+                <w:szCs w:val="24"/>
+              </w:rPr>
+            </w:pPr>
+          </w:p>
+        </w:tc>
+      </w:tr>
+      <w:tr>
+        <w:tc>
+          <w:tcPr>
+            <w:tcW w:w="1465" w:type="dxa"/>
+          </w:tcPr>
+          <w:p>
+            <w:pPr>
+              <w:jc w:val="center"/>
+              <w:rPr>
+                <w:rFonts w:ascii="Times New Roman" w:hAnsi="Times New Roman"/>
+                <w:szCs w:val="24"/>
+              </w:rPr>
+            </w:pPr>
+            <w:r>
+              <w:rPr>
+                <w:rFonts w:ascii="Times New Roman" w:hAnsi="Times New Roman"/>
+                <w:szCs w:val="24"/>
+              </w:rPr>
+              <w:t>2</w:t>
+            </w:r>
+          </w:p>
+        </w:tc>
+        <w:tc>
+          <w:tcPr>
+            <w:tcW w:w="4200" w:type="dxa"/>
+          </w:tcPr>
+          <w:p>
+            <w:pPr>
+              <w:rPr>
+                <w:rFonts w:ascii="Times New Roman" w:hAnsi="Times New Roman"/>
+                <w:szCs w:val="24"/>
+              </w:rPr>
+            </w:pPr>
+            <w:r>
+              <w:rPr>
+                <w:rFonts w:ascii="Times New Roman" w:hAnsi="Times New Roman"/>
+                <w:szCs w:val="24"/>
+              </w:rPr>
+              <w:t>¿Se mantuvo la precisión de los resultados en un 98% o superior?</w:t>
+            </w:r>
+          </w:p>
+        </w:tc>
+        <w:tc>
+          <w:tcPr>
+            <w:tcW w:w="567" w:type="dxa"/>
+          </w:tcPr>
+          <w:p>
+            <w:pPr>
+              <w:jc w:val="center"/>
+              <w:rPr>
+                <w:rFonts w:ascii="Times New Roman" w:hAnsi="Times New Roman"/>
+                <w:szCs w:val="24"/>
+              </w:rPr>
+            </w:pPr>
+            <w:r>
+              <w:rPr>
+                <w:rFonts w:ascii="Times New Roman" w:hAnsi="Times New Roman"/>
+                <w:szCs w:val="24"/>
+              </w:rPr>
+              <w:t>X</w:t>
+            </w:r>
+          </w:p>
+        </w:tc>
+        <w:tc>
+          <w:tcPr>
+            <w:tcW w:w="567" w:type="dxa"/>
+          </w:tcPr>
+          <w:p>
+            <w:pPr>
+              <w:jc w:val="center"/>
+              <w:rPr>
+                <w:rFonts w:ascii="Times New Roman" w:hAnsi="Times New Roman"/>
+                <w:szCs w:val="24"/>
+              </w:rPr>
+            </w:pPr>
+          </w:p>
+        </w:tc>
+        <w:tc>
+          <w:tcPr>
+            <w:tcW w:w="581" w:type="dxa"/>
+          </w:tcPr>
+          <w:p>
+            <w:pPr>
+              <w:jc w:val="center"/>
+              <w:rPr>
+                <w:rFonts w:ascii="Times New Roman" w:hAnsi="Times New Roman"/>
+                <w:szCs w:val="24"/>
+              </w:rPr>
+            </w:pPr>
+          </w:p>
+        </w:tc>
+        <w:tc>
+          <w:tcPr>
+            <w:tcW w:w="2821" w:type="dxa"/>
+          </w:tcPr>
+          <w:p>
+            <w:pPr>
+              <w:jc w:val="center"/>
+              <w:rPr>
+                <w:rFonts w:ascii="Times New Roman" w:hAnsi="Times New Roman"/>
+                <w:szCs w:val="24"/>
+              </w:rPr>
+            </w:pPr>
+          </w:p>
+        </w:tc>
+      </w:tr>
+      <w:tr>
+        <w:tc>
+          <w:tcPr>
+            <w:tcW w:w="1465" w:type="dxa"/>
+          </w:tcPr>
+          <w:p>
+            <w:pPr>
+              <w:jc w:val="center"/>
+              <w:rPr>
+                <w:rFonts w:ascii="Times New Roman" w:hAnsi="Times New Roman"/>
+                <w:szCs w:val="24"/>
+              </w:rPr>
+            </w:pPr>
+            <w:r>
+              <w:rPr>
+                <w:rFonts w:ascii="Times New Roman" w:hAnsi="Times New Roman"/>
+                <w:szCs w:val="24"/>
+              </w:rPr>
+              <w:t>3</w:t>
+            </w:r>
+          </w:p>
+        </w:tc>
+        <w:tc>
+          <w:tcPr>
+            <w:tcW w:w="4200" w:type="dxa"/>
+          </w:tcPr>
+          <w:p>
+            <w:pPr>
+              <w:rPr>
+                <w:rFonts w:ascii="Times New Roman" w:hAnsi="Times New Roman"/>
+                <w:szCs w:val="24"/>
+              </w:rPr>
+            </w:pPr>
+            <w:r>
+              <w:rPr>
+                <w:rFonts w:ascii="Times New Roman" w:hAnsi="Times New Roman"/>
+                <w:szCs w:val="24"/>
+              </w:rPr>
+              <w:t>¿Se aseguró la disponibilidad del sistema?</w:t>
+            </w:r>
+          </w:p>
+        </w:tc>
+        <w:tc>
+          <w:tcPr>
+            <w:tcW w:w="567" w:type="dxa"/>
+          </w:tcPr>
+          <w:p>
+            <w:pPr>
+              <w:jc w:val="center"/>
+              <w:rPr>
+                <w:rFonts w:ascii="Times New Roman" w:hAnsi="Times New Roman"/>
+                <w:szCs w:val="24"/>
+              </w:rPr>
+            </w:pPr>
+            <w:r>
+              <w:rPr>
+                <w:rFonts w:ascii="Times New Roman" w:hAnsi="Times New Roman"/>
+                <w:szCs w:val="24"/>
+              </w:rPr>
+              <w:t>X</w:t>
+            </w:r>
+          </w:p>
+        </w:tc>
+        <w:tc>
+          <w:tcPr>
+            <w:tcW w:w="567" w:type="dxa"/>
+          </w:tcPr>
+          <w:p>
+            <w:pPr>
+              <w:jc w:val="center"/>
+              <w:rPr>
+                <w:rFonts w:ascii="Times New Roman" w:hAnsi="Times New Roman"/>
+                <w:szCs w:val="24"/>
+              </w:rPr>
+            </w:pPr>
+          </w:p>
+        </w:tc>
+        <w:tc>
+          <w:tcPr>
+            <w:tcW w:w="581" w:type="dxa"/>
+          </w:tcPr>
+          <w:p>
+            <w:pPr>
+              <w:jc w:val="center"/>
+              <w:rPr>
+                <w:rFonts w:ascii="Times New Roman" w:hAnsi="Times New Roman"/>
+                <w:szCs w:val="24"/>
+              </w:rPr>
+            </w:pPr>
+          </w:p>
+        </w:tc>
+        <w:tc>
+          <w:tcPr>
+            <w:tcW w:w="2821" w:type="dxa"/>
+          </w:tcPr>
+          <w:p>
+            <w:pPr>
+              <w:jc w:val="center"/>
+              <w:rPr>
+                <w:rFonts w:ascii="Times New Roman" w:hAnsi="Times New Roman"/>
+                <w:szCs w:val="24"/>
+              </w:rPr>
+            </w:pPr>
+          </w:p>
+        </w:tc>
+      </w:tr>
+      <w:tr>
+        <w:tc>
+          <w:tcPr>
+            <w:tcW w:w="1465" w:type="dxa"/>
+          </w:tcPr>
+          <w:p>
+            <w:pPr>
+              <w:jc w:val="center"/>
+              <w:rPr>
+                <w:rFonts w:ascii="Times New Roman" w:hAnsi="Times New Roman"/>
+                <w:szCs w:val="24"/>
+              </w:rPr>
+            </w:pPr>
+            <w:r>
+              <w:rPr>
+                <w:rFonts w:ascii="Times New Roman" w:hAnsi="Times New Roman"/>
+                <w:szCs w:val="24"/>
+              </w:rPr>
+              <w:t>4</w:t>
+            </w:r>
+          </w:p>
+        </w:tc>
+        <w:tc>
+          <w:tcPr>
+            <w:tcW w:w="4200" w:type="dxa"/>
+          </w:tcPr>
+          <w:p>
+            <w:pPr>
+              <w:rPr>
+                <w:rFonts w:ascii="Times New Roman" w:hAnsi="Times New Roman"/>
+                <w:szCs w:val="24"/>
+              </w:rPr>
+            </w:pPr>
+            <w:r>
+              <w:rPr>
+                <w:rFonts w:ascii="Times New Roman" w:hAnsi="Times New Roman"/>
+                <w:szCs w:val="24"/>
+              </w:rPr>
+              <w:t>¿El tiempo de respuesta del sistema promedio es menos de 3 segundos?</w:t>
+            </w:r>
+          </w:p>
+        </w:tc>
+        <w:tc>
+          <w:tcPr>
+            <w:tcW w:w="567" w:type="dxa"/>
+          </w:tcPr>
+          <w:p>
+            <w:pPr>
+              <w:jc w:val="center"/>
+              <w:rPr>
+                <w:rFonts w:ascii="Times New Roman" w:hAnsi="Times New Roman"/>
+                <w:szCs w:val="24"/>
+              </w:rPr>
+            </w:pPr>
+            <w:r>
+              <w:rPr>
+                <w:rFonts w:ascii="Times New Roman" w:hAnsi="Times New Roman"/>
+                <w:szCs w:val="24"/>
+              </w:rPr>
+              <w:t>X</w:t>
+            </w:r>
+          </w:p>
+        </w:tc>
+        <w:tc>
+          <w:tcPr>
+            <w:tcW w:w="567" w:type="dxa"/>
+          </w:tcPr>
+          <w:p>
+            <w:pPr>
+              <w:jc w:val="center"/>
+              <w:rPr>
+                <w:rFonts w:ascii="Times New Roman" w:hAnsi="Times New Roman"/>
+                <w:szCs w:val="24"/>
+              </w:rPr>
+            </w:pPr>
+          </w:p>
+        </w:tc>
+        <w:tc>
+          <w:tcPr>
+            <w:tcW w:w="581" w:type="dxa"/>
+          </w:tcPr>
+          <w:p>
+            <w:pPr>
+              <w:jc w:val="center"/>
+              <w:rPr>
+                <w:rFonts w:ascii="Times New Roman" w:hAnsi="Times New Roman"/>
+                <w:szCs w:val="24"/>
+              </w:rPr>
+            </w:pPr>
+          </w:p>
+        </w:tc>
+        <w:tc>
+          <w:tcPr>
+            <w:tcW w:w="2821" w:type="dxa"/>
+          </w:tcPr>
+          <w:p>
+            <w:pPr>
+              <w:jc w:val="center"/>
+              <w:rPr>
+                <w:rFonts w:ascii="Times New Roman" w:hAnsi="Times New Roman"/>
+                <w:szCs w:val="24"/>
+              </w:rPr>
+            </w:pPr>
+          </w:p>
+        </w:tc>
+      </w:tr>
+      <w:tr>
+        <w:tc>
+          <w:tcPr>
+            <w:tcW w:w="1465" w:type="dxa"/>
+          </w:tcPr>
+          <w:p>
+            <w:pPr>
+              <w:jc w:val="center"/>
+              <w:rPr>
+                <w:rFonts w:ascii="Times New Roman" w:hAnsi="Times New Roman"/>
+                <w:szCs w:val="24"/>
+              </w:rPr>
+            </w:pPr>
+            <w:r>
+              <w:rPr>
+                <w:rFonts w:ascii="Times New Roman" w:hAnsi="Times New Roman"/>
+                <w:szCs w:val="24"/>
+              </w:rPr>
+              <w:t>5</w:t>
+            </w:r>
+          </w:p>
+        </w:tc>
+        <w:tc>
+          <w:tcPr>
+            <w:tcW w:w="4200" w:type="dxa"/>
+          </w:tcPr>
+          <w:p>
+            <w:pPr>
+              <w:rPr>
+                <w:rFonts w:ascii="Times New Roman" w:hAnsi="Times New Roman"/>
+                <w:szCs w:val="24"/>
+              </w:rPr>
+            </w:pPr>
+            <w:r>
+              <w:rPr>
+                <w:rFonts w:ascii="Times New Roman" w:hAnsi="Times New Roman"/>
+                <w:szCs w:val="24"/>
+              </w:rPr>
+              <w:t>¿Se cumplió con las normas y regulaciones aplicables del laboratorio agronómico?</w:t>
+            </w:r>
+          </w:p>
+        </w:tc>
+        <w:tc>
+          <w:tcPr>
+            <w:tcW w:w="567" w:type="dxa"/>
+          </w:tcPr>
+          <w:p>
+            <w:pPr>
+              <w:jc w:val="center"/>
+              <w:rPr>
+                <w:rFonts w:ascii="Times New Roman" w:hAnsi="Times New Roman"/>
+                <w:szCs w:val="24"/>
+              </w:rPr>
+            </w:pPr>
+            <w:r>
+              <w:rPr>
+                <w:rFonts w:ascii="Times New Roman" w:hAnsi="Times New Roman"/>
+                <w:szCs w:val="24"/>
+              </w:rPr>
+              <w:t>X</w:t>
+            </w:r>
+          </w:p>
+        </w:tc>
+        <w:tc>
+          <w:tcPr>
+            <w:tcW w:w="567" w:type="dxa"/>
+          </w:tcPr>
+          <w:p>
+            <w:pPr>
+              <w:jc w:val="center"/>
+              <w:rPr>
+                <w:rFonts w:ascii="Times New Roman" w:hAnsi="Times New Roman"/>
+                <w:szCs w:val="24"/>
+              </w:rPr>
+            </w:pPr>
+          </w:p>
+        </w:tc>
+        <w:tc>
+          <w:tcPr>
+            <w:tcW w:w="581" w:type="dxa"/>
+          </w:tcPr>
+          <w:p>
+            <w:pPr>
+              <w:jc w:val="center"/>
+              <w:rPr>
+                <w:rFonts w:ascii="Times New Roman" w:hAnsi="Times New Roman"/>
+                <w:szCs w:val="24"/>
+              </w:rPr>
+            </w:pPr>
+          </w:p>
+        </w:tc>
+        <w:tc>
+          <w:tcPr>
+            <w:tcW w:w="2821" w:type="dxa"/>
+          </w:tcPr>
+          <w:p>
+            <w:pPr>
+              <w:jc w:val="center"/>
+              <w:rPr>
+                <w:rFonts w:ascii="Times New Roman" w:hAnsi="Times New Roman"/>
+                <w:szCs w:val="24"/>
+              </w:rPr>
+            </w:pPr>
+          </w:p>
+        </w:tc>
+      </w:tr>
+      <w:tr>
+        <w:tc>
+          <w:tcPr>
+            <w:tcW w:w="1465" w:type="dxa"/>
+          </w:tcPr>
+          <w:p>
+            <w:pPr>
+              <w:jc w:val="center"/>
+              <w:rPr>
+                <w:rFonts w:ascii="Times New Roman" w:hAnsi="Times New Roman"/>
+                <w:szCs w:val="24"/>
+              </w:rPr>
+            </w:pPr>
+            <w:r>
+              <w:rPr>
+                <w:rFonts w:ascii="Times New Roman" w:hAnsi="Times New Roman"/>
+                <w:szCs w:val="24"/>
+              </w:rPr>
+              <w:t>6</w:t>
+            </w:r>
+          </w:p>
+        </w:tc>
+        <w:tc>
+          <w:tcPr>
+            <w:tcW w:w="4200" w:type="dxa"/>
+          </w:tcPr>
+          <w:p>
+            <w:pPr>
+              <w:rPr>
+                <w:rFonts w:ascii="Times New Roman" w:hAnsi="Times New Roman"/>
+                <w:szCs w:val="24"/>
+              </w:rPr>
+            </w:pPr>
+            <w:r>
+              <w:rPr>
+                <w:rFonts w:ascii="Times New Roman" w:hAnsi="Times New Roman"/>
+                <w:szCs w:val="24"/>
+              </w:rPr>
+              <w:t>¿Se pudieron identificar la gran mayoría de errores y problemas mediante las pruebas de usuario?</w:t>
+            </w:r>
+          </w:p>
+        </w:tc>
+        <w:tc>
+          <w:tcPr>
+            <w:tcW w:w="567" w:type="dxa"/>
+          </w:tcPr>
+          <w:p>
+            <w:pPr>
+              <w:jc w:val="center"/>
+              <w:rPr>
+                <w:rFonts w:ascii="Times New Roman" w:hAnsi="Times New Roman"/>
+                <w:szCs w:val="24"/>
+              </w:rPr>
+            </w:pPr>
+            <w:r>
+              <w:rPr>
+                <w:rFonts w:ascii="Times New Roman" w:hAnsi="Times New Roman"/>
+                <w:szCs w:val="24"/>
+              </w:rPr>
+              <w:t>X</w:t>
+            </w:r>
+          </w:p>
+        </w:tc>
+        <w:tc>
+          <w:tcPr>
+            <w:tcW w:w="567" w:type="dxa"/>
+          </w:tcPr>
+          <w:p>
+            <w:pPr>
+              <w:jc w:val="center"/>
+              <w:rPr>
+                <w:rFonts w:ascii="Times New Roman" w:hAnsi="Times New Roman"/>
+                <w:szCs w:val="24"/>
+              </w:rPr>
+            </w:pPr>
+          </w:p>
+        </w:tc>
+        <w:tc>
+          <w:tcPr>
+            <w:tcW w:w="581" w:type="dxa"/>
+          </w:tcPr>
+          <w:p>
+            <w:pPr>
+              <w:jc w:val="center"/>
+              <w:rPr>
+                <w:rFonts w:ascii="Times New Roman" w:hAnsi="Times New Roman"/>
+                <w:szCs w:val="24"/>
+              </w:rPr>
+            </w:pPr>
+          </w:p>
+        </w:tc>
+        <w:tc>
+          <w:tcPr>
+            <w:tcW w:w="2821" w:type="dxa"/>
+          </w:tcPr>
+          <w:p>
+            <w:pPr>
+              <w:jc w:val="center"/>
+              <w:rPr>
+                <w:rFonts w:ascii="Times New Roman" w:hAnsi="Times New Roman"/>
+                <w:szCs w:val="24"/>
+              </w:rPr>
+            </w:pPr>
+          </w:p>
+        </w:tc>
+      </w:tr>
+      <w:tr>
+        <w:tc>
+          <w:tcPr>
+            <w:tcW w:w="1465" w:type="dxa"/>
+          </w:tcPr>
+          <w:p>
+            <w:pPr>
+              <w:jc w:val="center"/>
+              <w:rPr>
+                <w:rFonts w:ascii="Times New Roman" w:hAnsi="Times New Roman"/>
+                <w:szCs w:val="24"/>
+              </w:rPr>
+            </w:pPr>
+            <w:r>
+              <w:rPr>
+                <w:rFonts w:ascii="Times New Roman" w:hAnsi="Times New Roman"/>
+                <w:szCs w:val="24"/>
+              </w:rPr>
+              <w:t>7</w:t>
+            </w:r>
+          </w:p>
+        </w:tc>
+        <w:tc>
+          <w:tcPr>
+            <w:tcW w:w="4200" w:type="dxa"/>
+          </w:tcPr>
+          <w:p>
+            <w:pPr>
+              <w:rPr>
+                <w:rFonts w:ascii="Times New Roman" w:hAnsi="Times New Roman"/>
+                <w:szCs w:val="24"/>
+              </w:rPr>
+            </w:pPr>
+            <w:r>
+              <w:rPr>
+                <w:rFonts w:ascii="Times New Roman" w:hAnsi="Times New Roman"/>
+                <w:szCs w:val="24"/>
+              </w:rPr>
+              <w:t>¿El nivel de automatización de los procesos del laboratorio requeridas se cumplieron en su totalidad?</w:t>
+            </w:r>
+          </w:p>
+        </w:tc>
+        <w:tc>
+          <w:tcPr>
+            <w:tcW w:w="567" w:type="dxa"/>
+          </w:tcPr>
+          <w:p>
+            <w:pPr>
+              <w:jc w:val="center"/>
+              <w:rPr>
+                <w:rFonts w:ascii="Times New Roman" w:hAnsi="Times New Roman"/>
+                <w:szCs w:val="24"/>
+              </w:rPr>
+            </w:pPr>
+            <w:r>
+              <w:rPr>
+                <w:rFonts w:ascii="Times New Roman" w:hAnsi="Times New Roman"/>
+                <w:szCs w:val="24"/>
+              </w:rPr>
+              <w:t>X</w:t>
+            </w:r>
+          </w:p>
+        </w:tc>
+        <w:tc>
+          <w:tcPr>
+            <w:tcW w:w="567" w:type="dxa"/>
+          </w:tcPr>
+          <w:p>
+            <w:pPr>
+              <w:jc w:val="center"/>
+              <w:rPr>
+                <w:rFonts w:ascii="Times New Roman" w:hAnsi="Times New Roman"/>
+                <w:szCs w:val="24"/>
+              </w:rPr>
+            </w:pPr>
+          </w:p>
+        </w:tc>
+        <w:tc>
+          <w:tcPr>
+            <w:tcW w:w="581" w:type="dxa"/>
+          </w:tcPr>
+          <w:p>
+            <w:pPr>
+              <w:jc w:val="center"/>
+              <w:rPr>
+                <w:rFonts w:ascii="Times New Roman" w:hAnsi="Times New Roman"/>
+                <w:szCs w:val="24"/>
+              </w:rPr>
+            </w:pPr>
+          </w:p>
+        </w:tc>
+        <w:tc>
+          <w:tcPr>
+            <w:tcW w:w="2821" w:type="dxa"/>
+          </w:tcPr>
+          <w:p>
+            <w:pPr>
+              <w:jc w:val="center"/>
+              <w:rPr>
+                <w:rFonts w:ascii="Times New Roman" w:hAnsi="Times New Roman"/>
+                <w:szCs w:val="24"/>
+              </w:rPr>
+            </w:pPr>
+          </w:p>
+        </w:tc>
+      </w:tr>
+      <w:tr>
+        <w:tc>
+          <w:tcPr>
+            <w:tcW w:w="1465" w:type="dxa"/>
+          </w:tcPr>
+          <w:p>
+            <w:pPr>
+              <w:jc w:val="center"/>
+              <w:rPr>
+                <w:rFonts w:ascii="Times New Roman" w:hAnsi="Times New Roman"/>
+                <w:szCs w:val="24"/>
+              </w:rPr>
+            </w:pPr>
+            <w:r>
+              <w:rPr>
+                <w:rFonts w:ascii="Times New Roman" w:hAnsi="Times New Roman"/>
+                <w:szCs w:val="24"/>
+              </w:rPr>
+              <w:t>8</w:t>
+            </w:r>
+          </w:p>
+        </w:tc>
+        <w:tc>
+          <w:tcPr>
+            <w:tcW w:w="4200" w:type="dxa"/>
+          </w:tcPr>
+          <w:p>
+            <w:pPr>
+              <w:rPr>
+                <w:rFonts w:ascii="Times New Roman" w:hAnsi="Times New Roman"/>
+                <w:szCs w:val="24"/>
+              </w:rPr>
+            </w:pPr>
+            <w:r>
+              <w:rPr>
+                <w:rFonts w:ascii="Times New Roman" w:hAnsi="Times New Roman"/>
+                <w:szCs w:val="24"/>
+              </w:rPr>
+              <w:t>¿El rendimiento del sistema en un contexto de carga máxima es satisfactorio?</w:t>
+            </w:r>
+          </w:p>
+        </w:tc>
+        <w:tc>
+          <w:tcPr>
+            <w:tcW w:w="567" w:type="dxa"/>
+          </w:tcPr>
+          <w:p>
+            <w:pPr>
+              <w:jc w:val="center"/>
+              <w:rPr>
+                <w:rFonts w:ascii="Times New Roman" w:hAnsi="Times New Roman"/>
+                <w:szCs w:val="24"/>
+              </w:rPr>
+            </w:pPr>
+          </w:p>
+        </w:tc>
+        <w:tc>
+          <w:tcPr>
+            <w:tcW w:w="567" w:type="dxa"/>
+          </w:tcPr>
+          <w:p>
+            <w:pPr>
+              <w:jc w:val="center"/>
+              <w:rPr>
+                <w:rFonts w:ascii="Times New Roman" w:hAnsi="Times New Roman"/>
+                <w:szCs w:val="24"/>
+              </w:rPr>
+            </w:pPr>
+          </w:p>
+        </w:tc>
+        <w:tc>
+          <w:tcPr>
+            <w:tcW w:w="581" w:type="dxa"/>
+          </w:tcPr>
+          <w:p>
+            <w:pPr>
+              <w:jc w:val="center"/>
+              <w:rPr>
+                <w:rFonts w:ascii="Times New Roman" w:hAnsi="Times New Roman"/>
+                <w:szCs w:val="24"/>
+              </w:rPr>
+            </w:pPr>
+            <w:r>
+              <w:rPr>
+                <w:rFonts w:ascii="Times New Roman" w:hAnsi="Times New Roman"/>
+                <w:szCs w:val="24"/>
+              </w:rPr>
+              <w:t>X</w:t>
+            </w:r>
+          </w:p>
+        </w:tc>
+        <w:tc>
+          <w:tcPr>
+            <w:tcW w:w="2821" w:type="dxa"/>
+          </w:tcPr>
+          <w:p>
+            <w:pPr>
+              <w:jc w:val="both"/>
+              <w:rPr>
+                <w:rFonts w:ascii="Times New Roman" w:hAnsi="Times New Roman"/>
+                <w:szCs w:val="24"/>
+              </w:rPr>
+            </w:pPr>
+            <w:r>
+              <w:rPr>
+                <w:rFonts w:ascii="Times New Roman" w:hAnsi="Times New Roman"/>
+                <w:szCs w:val="24"/>
+              </w:rPr>
+              <w:t>Debido al modo de desarrollo de la aplicación y su alojo en un local host, no se pudo comprobar su rendimiento en varias computadoras simultáneas y solo se comprobó desde un dispositivo por el momento.</w:t>
+            </w:r>
+          </w:p>
+        </w:tc>
+      </w:tr>
+      <w:tr>
+        <w:tc>
+          <w:tcPr>
+            <w:tcW w:w="1465" w:type="dxa"/>
+          </w:tcPr>
+          <w:p>
+            <w:pPr>
+              <w:jc w:val="center"/>
+              <w:rPr>
+                <w:rFonts w:ascii="Times New Roman" w:hAnsi="Times New Roman"/>
+                <w:szCs w:val="24"/>
+              </w:rPr>
+            </w:pPr>
+            <w:r>
+              <w:rPr>
+                <w:rFonts w:ascii="Times New Roman" w:hAnsi="Times New Roman"/>
+                <w:szCs w:val="24"/>
+              </w:rPr>
+              <w:t>9</w:t>
+            </w:r>
+          </w:p>
+        </w:tc>
+        <w:tc>
+          <w:tcPr>
+            <w:tcW w:w="4200" w:type="dxa"/>
+          </w:tcPr>
+          <w:p>
+            <w:pPr>
+              <w:rPr>
+                <w:rFonts w:ascii="Times New Roman" w:hAnsi="Times New Roman"/>
+                <w:szCs w:val="24"/>
+              </w:rPr>
+            </w:pPr>
+            <w:r>
+              <w:rPr>
+                <w:rFonts w:ascii="Times New Roman" w:hAnsi="Times New Roman"/>
+                <w:szCs w:val="24"/>
+              </w:rPr>
+              <w:t>¿Los usuarios se encuentran conformes con el producto entregado?</w:t>
+            </w:r>
+          </w:p>
+        </w:tc>
+        <w:tc>
+          <w:tcPr>
+            <w:tcW w:w="567" w:type="dxa"/>
+          </w:tcPr>
+          <w:p>
+            <w:pPr>
+              <w:jc w:val="center"/>
+              <w:rPr>
+                <w:rFonts w:ascii="Times New Roman" w:hAnsi="Times New Roman"/>
+                <w:szCs w:val="24"/>
+              </w:rPr>
+            </w:pPr>
+            <w:r>
+              <w:rPr>
+                <w:rFonts w:ascii="Times New Roman" w:hAnsi="Times New Roman"/>
+                <w:szCs w:val="24"/>
+              </w:rPr>
+              <w:t>X</w:t>
+            </w:r>
+          </w:p>
+        </w:tc>
+        <w:tc>
+          <w:tcPr>
+            <w:tcW w:w="567" w:type="dxa"/>
+          </w:tcPr>
+          <w:p>
+            <w:pPr>
+              <w:jc w:val="center"/>
+              <w:rPr>
+                <w:rFonts w:ascii="Times New Roman" w:hAnsi="Times New Roman"/>
+                <w:szCs w:val="24"/>
+              </w:rPr>
+            </w:pPr>
+          </w:p>
+        </w:tc>
+        <w:tc>
+          <w:tcPr>
+            <w:tcW w:w="581" w:type="dxa"/>
+          </w:tcPr>
+          <w:p>
+            <w:pPr>
+              <w:jc w:val="center"/>
+              <w:rPr>
+                <w:rFonts w:ascii="Times New Roman" w:hAnsi="Times New Roman"/>
+                <w:szCs w:val="24"/>
+              </w:rPr>
+            </w:pPr>
+          </w:p>
+        </w:tc>
+        <w:tc>
+          <w:tcPr>
+            <w:tcW w:w="2821" w:type="dxa"/>
+          </w:tcPr>
+          <w:p>
+            <w:pPr>
+              <w:rPr>
+                <w:rFonts w:ascii="Times New Roman" w:hAnsi="Times New Roman"/>
+                <w:szCs w:val="24"/>
+              </w:rPr>
+            </w:pPr>
+            <w:r>
+              <w:rPr>
+                <w:rFonts w:ascii="Times New Roman" w:hAnsi="Times New Roman"/>
+                <w:szCs w:val="24"/>
+              </w:rPr>
+              <w:t xml:space="preserve">Los técnicos de laboratorio y patrocinador consideran que es un gran primer para poder lograr </w:t>
+            </w:r>
+            <w:r>
+              <w:rPr>
+                <w:rFonts w:ascii="Times New Roman" w:hAnsi="Times New Roman"/>
+                <w:szCs w:val="24"/>
+              </w:rPr>
+              <w:lastRenderedPageBreak/>
+              <w:t>una aplicación realmente útil en un futuro.</w:t>
+            </w:r>
+          </w:p>
+        </w:tc>
+      </w:tr>
+      <w:tr>
+        <w:tc>
+          <w:tcPr>
+            <w:tcW w:w="1465" w:type="dxa"/>
+          </w:tcPr>
+          <w:p>
+            <w:pPr>
+              <w:jc w:val="center"/>
+              <w:rPr>
+                <w:rFonts w:ascii="Times New Roman" w:hAnsi="Times New Roman"/>
+                <w:szCs w:val="24"/>
+              </w:rPr>
+            </w:pPr>
+            <w:r>
+              <w:rPr>
+                <w:rFonts w:ascii="Times New Roman" w:hAnsi="Times New Roman"/>
+                <w:szCs w:val="24"/>
+              </w:rPr>
+              <w:lastRenderedPageBreak/>
+              <w:t>10</w:t>
+            </w:r>
+          </w:p>
+        </w:tc>
+        <w:tc>
+          <w:tcPr>
+            <w:tcW w:w="4200" w:type="dxa"/>
+          </w:tcPr>
+          <w:p>
+            <w:pPr>
+              <w:rPr>
+                <w:rFonts w:ascii="Times New Roman" w:hAnsi="Times New Roman"/>
+                <w:szCs w:val="24"/>
+              </w:rPr>
+            </w:pPr>
+            <w:r>
+              <w:rPr>
+                <w:rFonts w:ascii="Times New Roman" w:hAnsi="Times New Roman"/>
+                <w:szCs w:val="24"/>
+              </w:rPr>
+              <w:t>¿La usabilidad del sistema resulta amigable y favorece el aprendizaje?</w:t>
+            </w:r>
+          </w:p>
+        </w:tc>
+        <w:tc>
+          <w:tcPr>
+            <w:tcW w:w="567" w:type="dxa"/>
+          </w:tcPr>
+          <w:p>
+            <w:pPr>
+              <w:jc w:val="center"/>
+              <w:rPr>
+                <w:rFonts w:ascii="Times New Roman" w:hAnsi="Times New Roman"/>
+                <w:szCs w:val="24"/>
+              </w:rPr>
+            </w:pPr>
+            <w:r>
+              <w:rPr>
+                <w:rFonts w:ascii="Times New Roman" w:hAnsi="Times New Roman"/>
+                <w:szCs w:val="24"/>
+              </w:rPr>
+              <w:t>X</w:t>
+            </w:r>
+          </w:p>
+        </w:tc>
+        <w:tc>
+          <w:tcPr>
+            <w:tcW w:w="567" w:type="dxa"/>
+          </w:tcPr>
+          <w:p>
+            <w:pPr>
+              <w:jc w:val="center"/>
+              <w:rPr>
+                <w:rFonts w:ascii="Times New Roman" w:hAnsi="Times New Roman"/>
+                <w:szCs w:val="24"/>
+              </w:rPr>
+            </w:pPr>
+          </w:p>
+        </w:tc>
+        <w:tc>
+          <w:tcPr>
+            <w:tcW w:w="581" w:type="dxa"/>
+          </w:tcPr>
+          <w:p>
+            <w:pPr>
+              <w:jc w:val="center"/>
+              <w:rPr>
+                <w:rFonts w:ascii="Times New Roman" w:hAnsi="Times New Roman"/>
+                <w:szCs w:val="24"/>
+              </w:rPr>
+            </w:pPr>
+          </w:p>
+        </w:tc>
+        <w:tc>
+          <w:tcPr>
+            <w:tcW w:w="2821" w:type="dxa"/>
+          </w:tcPr>
+          <w:p>
+            <w:pPr>
+              <w:jc w:val="center"/>
+              <w:rPr>
+                <w:rFonts w:ascii="Times New Roman" w:hAnsi="Times New Roman"/>
+                <w:szCs w:val="24"/>
+              </w:rPr>
+            </w:pPr>
+          </w:p>
+        </w:tc>
+      </w:tr>
+    </w:tbl>
+    <w:p/>
+    <w:p/>
+    <w:p/>
+    <w:p>
+      <w:pPr>
+        <w:pStyle w:val="Ttulo1"/>
+        <w:numPr>
+          <w:ilvl w:val="0"/>
+          <w:numId w:val="5"/>
         </w:numPr>
       </w:pPr>
       <w:r>
@@ -942,11 +5366,11 @@
 <file path=word/numbering.xml><?xml version="1.0" encoding="utf-8"?>
 <w:numbering xmlns:wpc="http://schemas.microsoft.com/office/word/2010/wordprocessingCanvas" xmlns:cx="http://schemas.microsoft.com/office/drawing/2014/chartex" xmlns:cx1="http://schemas.microsoft.com/office/drawing/2015/9/8/chartex" xmlns:cx2="http://schemas.microsoft.com/office/drawing/2015/10/21/chartex" xmlns:cx3="http://schemas.microsoft.com/office/drawing/2016/5/9/chartex" xmlns:cx4="http://schemas.microsoft.com/office/drawing/2016/5/10/chartex" xmlns:cx5="http://schemas.microsoft.com/office/drawing/2016/5/11/chartex" xmlns:cx6="http://schemas.microsoft.com/office/drawing/2016/5/12/chartex" xmlns:cx7="http://schemas.microsoft.com/office/drawing/2016/5/13/chartex" xmlns:cx8="http://schemas.microsoft.com/office/drawing/2016/5/14/chartex" xmlns:mc="http://schemas.openxmlformats.org/markup-compatibility/2006" xmlns:aink="http://schemas.microsoft.com/office/drawing/2016/ink" xmlns:am3d="http://schemas.microsoft.com/office/drawing/2017/model3d" xmlns:o="urn:schemas-microsoft-com:office:office" xmlns:oel="http://schemas.microsoft.com/office/2019/extlst" xmlns:r="http://schemas.openxmlformats.org/officeDocument/2006/relationships" xmlns:m="http://schemas.openxmlformats.org/officeDocument/2006/math" xmlns:v="urn:schemas-microsoft-com:vml" xmlns:wp14="http://schemas.microsoft.com/office/word/2010/wordprocessingDrawing" xmlns:wp="http://schemas.openxmlformats.org/drawingml/2006/wordprocessingDrawing" xmlns:w10="urn:schemas-microsoft-com:office:word" xmlns:w="http://schemas.openxmlformats.org/wordprocessingml/2006/main" xmlns:w14="http://schemas.microsoft.com/office/word/2010/wordml" xmlns:w15="http://schemas.microsoft.com/office/word/2012/wordml" xmlns:w16cex="http://schemas.microsoft.com/office/word/2018/wordml/cex" xmlns:w16cid="http://schemas.microsoft.com/office/word/2016/wordml/cid" xmlns:w16="http://schemas.microsoft.com/office/word/2018/wordml" xmlns:w16sdtdh="http://schemas.microsoft.com/office/word/2020/wordml/sdtdatahash" xmlns:w16se="http://schemas.microsoft.com/office/word/2015/wordml/symex" xmlns:wpg="http://schemas.microsoft.com/office/word/2010/wordprocessingGroup" xmlns:wpi="http://schemas.microsoft.com/office/word/2010/wordprocessingInk" xmlns:wne="http://schemas.microsoft.com/office/word/2006/wordml" xmlns:wps="http://schemas.microsoft.com/office/word/2010/wordprocessingShape" mc:Ignorable="w14 w15 w16se w16cid w16 w16cex w16sdtdh wp14">
   <w:abstractNum w:abstractNumId="0" w15:restartNumberingAfterBreak="0">
-    <w:nsid w:val="0DAB09A4"/>
+    <w:nsid w:val="0A145C6E"/>
     <w:multiLevelType w:val="hybridMultilevel"/>
-    <w:tmpl w:val="94224176"/>
-    <w:lvl w:ilvl="0" w:tplc="140A000F">
-      <w:start w:val="1"/>
+    <w:tmpl w:val="67D84310"/>
+    <w:lvl w:ilvl="0" w:tplc="02420718">
+      <w:start w:val="3"/>
       <w:numFmt w:val="decimal"/>
       <w:lvlText w:val="%1."/>
       <w:lvlJc w:val="left"/>
@@ -1031,9 +5455,9 @@
     </w:lvl>
   </w:abstractNum>
   <w:abstractNum w:abstractNumId="1" w15:restartNumberingAfterBreak="0">
-    <w:nsid w:val="207D16D1"/>
+    <w:nsid w:val="0DAB09A4"/>
     <w:multiLevelType w:val="hybridMultilevel"/>
-    <w:tmpl w:val="840C2F48"/>
+    <w:tmpl w:val="94224176"/>
     <w:lvl w:ilvl="0" w:tplc="140A000F">
       <w:start w:val="1"/>
       <w:numFmt w:val="decimal"/>
@@ -1120,13 +5544,13 @@
     </w:lvl>
   </w:abstractNum>
   <w:abstractNum w:abstractNumId="2" w15:restartNumberingAfterBreak="0">
-    <w:nsid w:val="36EE105F"/>
+    <w:nsid w:val="207D16D1"/>
     <w:multiLevelType w:val="hybridMultilevel"/>
-    <w:tmpl w:val="2B9A3B28"/>
-    <w:lvl w:ilvl="0" w:tplc="7E528FB8">
+    <w:tmpl w:val="840C2F48"/>
+    <w:lvl w:ilvl="0" w:tplc="140A000F">
       <w:start w:val="1"/>
       <w:numFmt w:val="decimal"/>
-      <w:lvlText w:val="%1-"/>
+      <w:lvlText w:val="%1."/>
       <w:lvlJc w:val="left"/>
       <w:pPr>
         <w:ind w:left="720" w:hanging="360"/>
@@ -1209,13 +5633,13 @@
     </w:lvl>
   </w:abstractNum>
   <w:abstractNum w:abstractNumId="3" w15:restartNumberingAfterBreak="0">
-    <w:nsid w:val="5DBC3F6A"/>
+    <w:nsid w:val="36EE105F"/>
     <w:multiLevelType w:val="hybridMultilevel"/>
-    <w:tmpl w:val="81AE6DB8"/>
-    <w:lvl w:ilvl="0" w:tplc="140A000F">
+    <w:tmpl w:val="2B9A3B28"/>
+    <w:lvl w:ilvl="0" w:tplc="7E528FB8">
       <w:start w:val="1"/>
       <w:numFmt w:val="decimal"/>
-      <w:lvlText w:val="%1."/>
+      <w:lvlText w:val="%1-"/>
       <w:lvlJc w:val="left"/>
       <w:pPr>
         <w:ind w:left="720" w:hanging="360"/>
@@ -1297,16 +5721,108 @@
       </w:pPr>
     </w:lvl>
   </w:abstractNum>
+  <w:abstractNum w:abstractNumId="4" w15:restartNumberingAfterBreak="0">
+    <w:nsid w:val="5DBC3F6A"/>
+    <w:multiLevelType w:val="hybridMultilevel"/>
+    <w:tmpl w:val="81AE6DB8"/>
+    <w:lvl w:ilvl="0" w:tplc="140A000F">
+      <w:start w:val="1"/>
+      <w:numFmt w:val="decimal"/>
+      <w:lvlText w:val="%1."/>
+      <w:lvlJc w:val="left"/>
+      <w:pPr>
+        <w:ind w:left="720" w:hanging="360"/>
+      </w:pPr>
+      <w:rPr>
+        <w:rFonts w:hint="default"/>
+      </w:rPr>
+    </w:lvl>
+    <w:lvl w:ilvl="1" w:tplc="140A0019" w:tentative="1">
+      <w:start w:val="1"/>
+      <w:numFmt w:val="lowerLetter"/>
+      <w:lvlText w:val="%2."/>
+      <w:lvlJc w:val="left"/>
+      <w:pPr>
+        <w:ind w:left="1440" w:hanging="360"/>
+      </w:pPr>
+    </w:lvl>
+    <w:lvl w:ilvl="2" w:tplc="140A001B" w:tentative="1">
+      <w:start w:val="1"/>
+      <w:numFmt w:val="lowerRoman"/>
+      <w:lvlText w:val="%3."/>
+      <w:lvlJc w:val="right"/>
+      <w:pPr>
+        <w:ind w:left="2160" w:hanging="180"/>
+      </w:pPr>
+    </w:lvl>
+    <w:lvl w:ilvl="3" w:tplc="140A000F" w:tentative="1">
+      <w:start w:val="1"/>
+      <w:numFmt w:val="decimal"/>
+      <w:lvlText w:val="%4."/>
+      <w:lvlJc w:val="left"/>
+      <w:pPr>
+        <w:ind w:left="2880" w:hanging="360"/>
+      </w:pPr>
+    </w:lvl>
+    <w:lvl w:ilvl="4" w:tplc="140A0019" w:tentative="1">
+      <w:start w:val="1"/>
+      <w:numFmt w:val="lowerLetter"/>
+      <w:lvlText w:val="%5."/>
+      <w:lvlJc w:val="left"/>
+      <w:pPr>
+        <w:ind w:left="3600" w:hanging="360"/>
+      </w:pPr>
+    </w:lvl>
+    <w:lvl w:ilvl="5" w:tplc="140A001B" w:tentative="1">
+      <w:start w:val="1"/>
+      <w:numFmt w:val="lowerRoman"/>
+      <w:lvlText w:val="%6."/>
+      <w:lvlJc w:val="right"/>
+      <w:pPr>
+        <w:ind w:left="4320" w:hanging="180"/>
+      </w:pPr>
+    </w:lvl>
+    <w:lvl w:ilvl="6" w:tplc="140A000F" w:tentative="1">
+      <w:start w:val="1"/>
+      <w:numFmt w:val="decimal"/>
+      <w:lvlText w:val="%7."/>
+      <w:lvlJc w:val="left"/>
+      <w:pPr>
+        <w:ind w:left="5040" w:hanging="360"/>
+      </w:pPr>
+    </w:lvl>
+    <w:lvl w:ilvl="7" w:tplc="140A0019" w:tentative="1">
+      <w:start w:val="1"/>
+      <w:numFmt w:val="lowerLetter"/>
+      <w:lvlText w:val="%8."/>
+      <w:lvlJc w:val="left"/>
+      <w:pPr>
+        <w:ind w:left="5760" w:hanging="360"/>
+      </w:pPr>
+    </w:lvl>
+    <w:lvl w:ilvl="8" w:tplc="140A001B" w:tentative="1">
+      <w:start w:val="1"/>
+      <w:numFmt w:val="lowerRoman"/>
+      <w:lvlText w:val="%9."/>
+      <w:lvlJc w:val="right"/>
+      <w:pPr>
+        <w:ind w:left="6480" w:hanging="180"/>
+      </w:pPr>
+    </w:lvl>
+  </w:abstractNum>
   <w:num w:numId="1" w16cid:durableId="1309743497">
+    <w:abstractNumId w:val="2"/>
+  </w:num>
+  <w:num w:numId="2" w16cid:durableId="1891264333">
+    <w:abstractNumId w:val="4"/>
+  </w:num>
+  <w:num w:numId="3" w16cid:durableId="66535262">
+    <w:abstractNumId w:val="3"/>
+  </w:num>
+  <w:num w:numId="4" w16cid:durableId="80029736">
     <w:abstractNumId w:val="1"/>
   </w:num>
-  <w:num w:numId="2" w16cid:durableId="1891264333">
-    <w:abstractNumId w:val="3"/>
-  </w:num>
-  <w:num w:numId="3" w16cid:durableId="66535262">
-    <w:abstractNumId w:val="2"/>
-  </w:num>
-  <w:num w:numId="4" w16cid:durableId="80029736">
+  <w:num w:numId="5" w16cid:durableId="905914603">
     <w:abstractNumId w:val="0"/>
   </w:num>
 </w:numbering>

</xml_diff>